<commit_message>
updated relazione, trying to solve set_blinkers bug
</commit_message>
<xml_diff>
--- a/Relazione_asm.docx
+++ b/Relazione_asm.docx
@@ -85,7 +85,6 @@
         <w:rPr>
           <w:sz w:val="72"/>
           <w:szCs w:val="48"/>
-          <w:lang w:val="en-150"/>
         </w:rPr>
       </w:pPr>
       <w:r>
@@ -106,7 +105,6 @@
         <w:rPr>
           <w:sz w:val="72"/>
           <w:szCs w:val="48"/>
-          <w:lang w:val="en-150"/>
         </w:rPr>
         <w:t>ASM</w:t>
       </w:r>
@@ -213,23 +211,29 @@
         <w:rPr>
           <w:b/>
           <w:bCs/>
-          <w:lang w:val="en-150"/>
-        </w:rPr>
-        <w:t xml:space="preserve"> men</w:t>
+        </w:rPr>
+        <w:t xml:space="preserve"> menu per la g</w:t>
       </w:r>
       <w:r>
         <w:rPr>
           <w:b/>
           <w:bCs/>
         </w:rPr>
-        <w:t>u per la g</w:t>
+        <w:t>estione del men</w:t>
       </w:r>
       <w:r>
         <w:rPr>
           <w:b/>
           <w:bCs/>
         </w:rPr>
-        <w:t>estione del menù cruscotto di un’automobile</w:t>
+        <w:t>u</w:t>
+      </w:r>
+      <w:r>
+        <w:rPr>
+          <w:b/>
+          <w:bCs/>
+        </w:rPr>
+        <w:t xml:space="preserve"> cruscotto di un’automobile</w:t>
       </w:r>
     </w:p>
     <w:p/>
@@ -447,9 +451,11 @@
               <w:caps w:val="0"/>
               <w:noProof/>
               <w:color w:val="auto"/>
+              <w:kern w:val="2"/>
               <w:sz w:val="22"/>
               <w:szCs w:val="22"/>
               <w:lang w:eastAsia="it-IT" w:bidi="ar-SA"/>
+              <w14:ligatures w14:val="standardContextual"/>
             </w:rPr>
           </w:pPr>
           <w:r>
@@ -495,7 +501,7 @@
             <w:rPr>
               <w:noProof/>
             </w:rPr>
-            <w:instrText xml:space="preserve"> PAGEREF _Toc96611804 \h </w:instrText>
+            <w:instrText xml:space="preserve"> PAGEREF _Toc137375654 \h </w:instrText>
           </w:r>
           <w:r>
             <w:rPr>
@@ -525,7 +531,14 @@
           <w:pPr>
             <w:pStyle w:val="Sommario2"/>
             <w:rPr>
-              <w:noProof/>
+              <w:rFonts w:asciiTheme="minorHAnsi" w:eastAsiaTheme="minorEastAsia" w:hAnsiTheme="minorHAnsi" w:cstheme="minorBidi"/>
+              <w:bCs w:val="0"/>
+              <w:noProof/>
+              <w:color w:val="auto"/>
+              <w:kern w:val="2"/>
+              <w:szCs w:val="22"/>
+              <w:lang w:eastAsia="it-IT" w:bidi="ar-SA"/>
+              <w14:ligatures w14:val="standardContextual"/>
             </w:rPr>
           </w:pPr>
           <w:r>
@@ -533,14 +546,7 @@
               <w:noProof/>
               <w:u w:val="single"/>
             </w:rPr>
-            <w:t xml:space="preserve">Caratteristiche del </w:t>
-          </w:r>
-          <w:r>
-            <w:rPr>
-              <w:noProof/>
-              <w:u w:val="single"/>
-            </w:rPr>
-            <w:t>codice</w:t>
+            <w:t>Caratteristiche del Codice</w:t>
           </w:r>
           <w:r>
             <w:rPr>
@@ -558,7 +564,7 @@
             <w:rPr>
               <w:noProof/>
             </w:rPr>
-            <w:instrText xml:space="preserve"> PAGEREF _Toc96611805 \h </w:instrText>
+            <w:instrText xml:space="preserve"> PAGEREF _Toc137375655 \h </w:instrText>
           </w:r>
           <w:r>
             <w:rPr>
@@ -585,17 +591,66 @@
           </w:r>
         </w:p>
         <w:p>
-          <w:r>
-            <w:rPr>
+          <w:pPr>
+            <w:pStyle w:val="Sommario2"/>
+            <w:rPr>
+              <w:rFonts w:asciiTheme="minorHAnsi" w:eastAsiaTheme="minorEastAsia" w:hAnsiTheme="minorHAnsi" w:cstheme="minorBidi"/>
+              <w:bCs w:val="0"/>
+              <w:noProof/>
+              <w:color w:val="auto"/>
+              <w:kern w:val="2"/>
+              <w:szCs w:val="22"/>
+              <w:lang w:eastAsia="it-IT" w:bidi="ar-SA"/>
+              <w14:ligatures w14:val="standardContextual"/>
+            </w:rPr>
+          </w:pPr>
+          <w:r>
+            <w:rPr>
+              <w:noProof/>
               <w:u w:val="single"/>
             </w:rPr>
             <w:t>Suddivisione dei file</w:t>
           </w:r>
           <w:r>
-            <w:t xml:space="preserve"> …………………………………………………………………………..</w:t>
-          </w:r>
-          <w:r>
-            <w:t>3</w:t>
+            <w:rPr>
+              <w:noProof/>
+            </w:rPr>
+            <w:tab/>
+          </w:r>
+          <w:r>
+            <w:rPr>
+              <w:noProof/>
+            </w:rPr>
+            <w:fldChar w:fldCharType="begin"/>
+          </w:r>
+          <w:r>
+            <w:rPr>
+              <w:noProof/>
+            </w:rPr>
+            <w:instrText xml:space="preserve"> PAGEREF _Toc137375656 \h </w:instrText>
+          </w:r>
+          <w:r>
+            <w:rPr>
+              <w:noProof/>
+            </w:rPr>
+          </w:r>
+          <w:r>
+            <w:rPr>
+              <w:noProof/>
+            </w:rPr>
+            <w:fldChar w:fldCharType="separate"/>
+          </w:r>
+          <w:r>
+            <w:rPr>
+              <w:noProof/>
+            </w:rPr>
+            <w:t>4</w:t>
+          </w:r>
+          <w:r>
+            <w:rPr>
+              <w:noProof/>
+            </w:rPr>
+            <w:fldChar w:fldCharType="end"/>
           </w:r>
         </w:p>
         <w:p>
@@ -608,16 +663,18 @@
               <w:caps w:val="0"/>
               <w:noProof/>
               <w:color w:val="auto"/>
+              <w:kern w:val="2"/>
               <w:sz w:val="22"/>
               <w:szCs w:val="22"/>
               <w:lang w:eastAsia="it-IT" w:bidi="ar-SA"/>
+              <w14:ligatures w14:val="standardContextual"/>
             </w:rPr>
           </w:pPr>
           <w:r>
             <w:rPr>
               <w:noProof/>
             </w:rPr>
-            <w:t>Variabili</w:t>
+            <w:t>VARIABILI</w:t>
           </w:r>
           <w:r>
             <w:rPr>
@@ -635,7 +692,7 @@
             <w:rPr>
               <w:noProof/>
             </w:rPr>
-            <w:instrText xml:space="preserve"> PAGEREF _Toc96611806 \h </w:instrText>
+            <w:instrText xml:space="preserve"> PAGEREF _Toc137375657 \h </w:instrText>
           </w:r>
           <w:r>
             <w:rPr>
@@ -669,8 +726,10 @@
               <w:bCs w:val="0"/>
               <w:noProof/>
               <w:color w:val="auto"/>
+              <w:kern w:val="2"/>
               <w:szCs w:val="22"/>
               <w:lang w:eastAsia="it-IT" w:bidi="ar-SA"/>
+              <w14:ligatures w14:val="standardContextual"/>
             </w:rPr>
           </w:pPr>
           <w:r>
@@ -678,14 +737,7 @@
               <w:noProof/>
               <w:u w:val="single"/>
             </w:rPr>
-            <w:t>Descrizione de</w:t>
-          </w:r>
-          <w:r>
-            <w:rPr>
-              <w:noProof/>
-              <w:u w:val="single"/>
-            </w:rPr>
-            <w:t>lle variabili ed il loro scopo</w:t>
+            <w:t>Descrizione delle variabili ed il loro scopo</w:t>
           </w:r>
           <w:r>
             <w:rPr>
@@ -703,7 +755,7 @@
             <w:rPr>
               <w:noProof/>
             </w:rPr>
-            <w:instrText xml:space="preserve"> PAGEREF _Toc96611807 \h </w:instrText>
+            <w:instrText xml:space="preserve"> PAGEREF _Toc137375658 \h </w:instrText>
           </w:r>
           <w:r>
             <w:rPr>
@@ -737,8 +789,10 @@
               <w:bCs w:val="0"/>
               <w:noProof/>
               <w:color w:val="auto"/>
+              <w:kern w:val="2"/>
               <w:szCs w:val="22"/>
               <w:lang w:eastAsia="it-IT" w:bidi="ar-SA"/>
+              <w14:ligatures w14:val="standardContextual"/>
             </w:rPr>
           </w:pPr>
           <w:r>
@@ -746,28 +800,7 @@
               <w:noProof/>
               <w:u w:val="single"/>
             </w:rPr>
-            <w:t>Descrizion</w:t>
-          </w:r>
-          <w:r>
-            <w:rPr>
-              <w:noProof/>
-              <w:u w:val="single"/>
-            </w:rPr>
-            <w:t>e delle modalit</w:t>
-          </w:r>
-          <w:r>
-            <w:rPr>
-              <w:noProof/>
-              <w:u w:val="single"/>
-            </w:rPr>
-            <w:t>à</w:t>
-          </w:r>
-          <w:r>
-            <w:rPr>
-              <w:noProof/>
-              <w:u w:val="single"/>
-            </w:rPr>
-            <w:t xml:space="preserve"> di passaggio delle variabili tra funzioni</w:t>
+            <w:t>Descrizione delle modalita’ di passaggio delle variabili tra funzioni</w:t>
           </w:r>
           <w:r>
             <w:rPr>
@@ -785,7 +818,7 @@
             <w:rPr>
               <w:noProof/>
             </w:rPr>
-            <w:instrText xml:space="preserve"> PAGEREF _Toc96611808 \h </w:instrText>
+            <w:instrText xml:space="preserve"> PAGEREF _Toc137375659 \h </w:instrText>
           </w:r>
           <w:r>
             <w:rPr>
@@ -802,7 +835,7 @@
             <w:rPr>
               <w:noProof/>
             </w:rPr>
-            <w:t>4</w:t>
+            <w:t>5</w:t>
           </w:r>
           <w:r>
             <w:rPr>
@@ -821,9 +854,11 @@
               <w:caps w:val="0"/>
               <w:noProof/>
               <w:color w:val="auto"/>
+              <w:kern w:val="2"/>
               <w:sz w:val="22"/>
               <w:szCs w:val="22"/>
               <w:lang w:eastAsia="it-IT" w:bidi="ar-SA"/>
+              <w14:ligatures w14:val="standardContextual"/>
             </w:rPr>
           </w:pPr>
           <w:r>
@@ -848,7 +883,7 @@
             <w:rPr>
               <w:noProof/>
             </w:rPr>
-            <w:instrText xml:space="preserve"> PAGEREF _Toc96611810 \h </w:instrText>
+            <w:instrText xml:space="preserve"> PAGEREF _Toc137375660 \h </w:instrText>
           </w:r>
           <w:r>
             <w:rPr>
@@ -882,15 +917,18 @@
               <w:bCs w:val="0"/>
               <w:noProof/>
               <w:color w:val="auto"/>
+              <w:kern w:val="2"/>
               <w:szCs w:val="22"/>
               <w:lang w:eastAsia="it-IT" w:bidi="ar-SA"/>
+              <w14:ligatures w14:val="standardContextual"/>
             </w:rPr>
           </w:pPr>
           <w:r>
             <w:rPr>
               <w:noProof/>
-            </w:rPr>
-            <w:t>Pseudo-codice ad alto livello</w:t>
+              <w:u w:val="single"/>
+            </w:rPr>
+            <w:t>pseudo-codice ad alto livello</w:t>
           </w:r>
           <w:r>
             <w:rPr>
@@ -908,7 +946,7 @@
             <w:rPr>
               <w:noProof/>
             </w:rPr>
-            <w:instrText xml:space="preserve"> PAGEREF _Toc96611811 \h </w:instrText>
+            <w:instrText xml:space="preserve"> PAGEREF _Toc137375661 \h </w:instrText>
           </w:r>
           <w:r>
             <w:rPr>
@@ -944,16 +982,18 @@
               <w:caps w:val="0"/>
               <w:noProof/>
               <w:color w:val="auto"/>
+              <w:kern w:val="2"/>
               <w:sz w:val="22"/>
               <w:szCs w:val="22"/>
               <w:lang w:eastAsia="it-IT" w:bidi="ar-SA"/>
+              <w14:ligatures w14:val="standardContextual"/>
             </w:rPr>
           </w:pPr>
           <w:r>
             <w:rPr>
               <w:noProof/>
             </w:rPr>
-            <w:t>Scelte progettuali</w:t>
+            <w:t>SCELTE PROGETTUALI</w:t>
           </w:r>
           <w:r>
             <w:rPr>
@@ -971,7 +1011,7 @@
             <w:rPr>
               <w:noProof/>
             </w:rPr>
-            <w:instrText xml:space="preserve"> PAGEREF _Toc96611818 \h </w:instrText>
+            <w:instrText xml:space="preserve"> PAGEREF _Toc137375662 \h </w:instrText>
           </w:r>
           <w:r>
             <w:rPr>
@@ -988,7 +1028,7 @@
             <w:rPr>
               <w:noProof/>
             </w:rPr>
-            <w:t>8</w:t>
+            <w:t>7</w:t>
           </w:r>
           <w:r>
             <w:rPr>
@@ -999,21 +1039,24 @@
         </w:p>
         <w:p>
           <w:pPr>
-            <w:pStyle w:val="Sommario3"/>
-            <w:ind w:left="0"/>
+            <w:pStyle w:val="Sommario2"/>
             <w:rPr>
               <w:rFonts w:asciiTheme="minorHAnsi" w:eastAsiaTheme="minorEastAsia" w:hAnsiTheme="minorHAnsi" w:cstheme="minorBidi"/>
+              <w:bCs w:val="0"/>
               <w:noProof/>
               <w:color w:val="auto"/>
+              <w:kern w:val="2"/>
               <w:szCs w:val="22"/>
               <w:lang w:eastAsia="it-IT" w:bidi="ar-SA"/>
+              <w14:ligatures w14:val="standardContextual"/>
             </w:rPr>
           </w:pPr>
           <w:r>
             <w:rPr>
               <w:noProof/>
-            </w:rPr>
-            <w:t>Criticità riscontrate e soluzioni</w:t>
+              <w:u w:val="single"/>
+            </w:rPr>
+            <w:t>PARTE GRAFICA</w:t>
           </w:r>
           <w:r>
             <w:rPr>
@@ -1031,7 +1074,133 @@
             <w:rPr>
               <w:noProof/>
             </w:rPr>
-            <w:instrText xml:space="preserve"> PAGEREF _Toc96611819 \h </w:instrText>
+            <w:instrText xml:space="preserve"> PAGEREF _Toc137375663 \h </w:instrText>
+          </w:r>
+          <w:r>
+            <w:rPr>
+              <w:noProof/>
+            </w:rPr>
+          </w:r>
+          <w:r>
+            <w:rPr>
+              <w:noProof/>
+            </w:rPr>
+            <w:fldChar w:fldCharType="separate"/>
+          </w:r>
+          <w:r>
+            <w:rPr>
+              <w:noProof/>
+            </w:rPr>
+            <w:t>7</w:t>
+          </w:r>
+          <w:r>
+            <w:rPr>
+              <w:noProof/>
+            </w:rPr>
+            <w:fldChar w:fldCharType="end"/>
+          </w:r>
+        </w:p>
+        <w:p>
+          <w:pPr>
+            <w:pStyle w:val="Sommario2"/>
+            <w:rPr>
+              <w:rFonts w:asciiTheme="minorHAnsi" w:eastAsiaTheme="minorEastAsia" w:hAnsiTheme="minorHAnsi" w:cstheme="minorBidi"/>
+              <w:bCs w:val="0"/>
+              <w:noProof/>
+              <w:color w:val="auto"/>
+              <w:kern w:val="2"/>
+              <w:szCs w:val="22"/>
+              <w:lang w:eastAsia="it-IT" w:bidi="ar-SA"/>
+              <w14:ligatures w14:val="standardContextual"/>
+            </w:rPr>
+          </w:pPr>
+          <w:r>
+            <w:rPr>
+              <w:noProof/>
+              <w:u w:val="single"/>
+            </w:rPr>
+            <w:t>CODICE</w:t>
+          </w:r>
+          <w:r>
+            <w:rPr>
+              <w:noProof/>
+            </w:rPr>
+            <w:tab/>
+          </w:r>
+          <w:r>
+            <w:rPr>
+              <w:noProof/>
+            </w:rPr>
+            <w:fldChar w:fldCharType="begin"/>
+          </w:r>
+          <w:r>
+            <w:rPr>
+              <w:noProof/>
+            </w:rPr>
+            <w:instrText xml:space="preserve"> PAGEREF _Toc137375664 \h </w:instrText>
+          </w:r>
+          <w:r>
+            <w:rPr>
+              <w:noProof/>
+            </w:rPr>
+          </w:r>
+          <w:r>
+            <w:rPr>
+              <w:noProof/>
+            </w:rPr>
+            <w:fldChar w:fldCharType="separate"/>
+          </w:r>
+          <w:r>
+            <w:rPr>
+              <w:noProof/>
+            </w:rPr>
+            <w:t>8</w:t>
+          </w:r>
+          <w:r>
+            <w:rPr>
+              <w:noProof/>
+            </w:rPr>
+            <w:fldChar w:fldCharType="end"/>
+          </w:r>
+        </w:p>
+        <w:p>
+          <w:pPr>
+            <w:pStyle w:val="Sommario2"/>
+            <w:rPr>
+              <w:rFonts w:asciiTheme="minorHAnsi" w:eastAsiaTheme="minorEastAsia" w:hAnsiTheme="minorHAnsi" w:cstheme="minorBidi"/>
+              <w:bCs w:val="0"/>
+              <w:noProof/>
+              <w:color w:val="auto"/>
+              <w:kern w:val="2"/>
+              <w:szCs w:val="22"/>
+              <w:lang w:eastAsia="it-IT" w:bidi="ar-SA"/>
+              <w14:ligatures w14:val="standardContextual"/>
+            </w:rPr>
+          </w:pPr>
+          <w:r>
+            <w:rPr>
+              <w:noProof/>
+              <w:u w:val="single"/>
+            </w:rPr>
+            <w:t>criticita’ riscontrate e soluzioni</w:t>
+          </w:r>
+          <w:r>
+            <w:rPr>
+              <w:noProof/>
+            </w:rPr>
+            <w:tab/>
+          </w:r>
+          <w:r>
+            <w:rPr>
+              <w:noProof/>
+            </w:rPr>
+            <w:fldChar w:fldCharType="begin"/>
+          </w:r>
+          <w:r>
+            <w:rPr>
+              <w:noProof/>
+            </w:rPr>
+            <w:instrText xml:space="preserve"> PAGEREF _Toc137375665 \h </w:instrText>
           </w:r>
           <w:r>
             <w:rPr>
@@ -1091,7 +1260,7 @@
         </w:rPr>
       </w:pPr>
       <w:bookmarkStart w:id="0" w:name="_Toc95857767"/>
-      <w:bookmarkStart w:id="1" w:name="_Toc96611804"/>
+      <w:bookmarkStart w:id="1" w:name="_Toc137375654"/>
       <w:r>
         <w:lastRenderedPageBreak/>
         <w:t>Specifica del progetto</w:t>
@@ -1120,6 +1289,7 @@
           <w:u w:val="single"/>
         </w:rPr>
       </w:pPr>
+      <w:bookmarkStart w:id="2" w:name="_Toc137375655"/>
       <w:r>
         <w:rPr>
           <w:u w:val="single"/>
@@ -1132,6 +1302,7 @@
         </w:rPr>
         <w:t>Codice</w:t>
       </w:r>
+      <w:bookmarkEnd w:id="2"/>
     </w:p>
     <w:p>
       <w:r>
@@ -1140,7 +1311,13 @@
     </w:p>
     <w:p>
       <w:r>
-        <w:t>Nella modalità utente è possibile visualizzare il menù composto nel seguente modo:</w:t>
+        <w:t xml:space="preserve">Nella modalità utente è possibile visualizzare il </w:t>
+      </w:r>
+      <w:r>
+        <w:t>menu</w:t>
+      </w:r>
+      <w:r>
+        <w:t xml:space="preserve"> composto nel seguente modo:</w:t>
       </w:r>
     </w:p>
     <w:p>
@@ -1188,14 +1365,8 @@
         <w:spacing w:after="0" w:afterAutospacing="0"/>
         <w:ind w:left="720"/>
         <w:jc w:val="left"/>
-        <w:rPr>
-          <w:lang w:val="en-GB"/>
-        </w:rPr>
-      </w:pPr>
-      <w:r>
-        <w:rPr>
-          <w:lang w:val="en-GB"/>
-        </w:rPr>
+      </w:pPr>
+      <w:r>
         <w:t>5. Back-home: ON</w:t>
       </w:r>
     </w:p>
@@ -1204,14 +1375,8 @@
         <w:spacing w:after="0" w:afterAutospacing="0"/>
         <w:ind w:left="720"/>
         <w:jc w:val="left"/>
-        <w:rPr>
-          <w:lang w:val="en-GB"/>
-        </w:rPr>
-      </w:pPr>
-      <w:r>
-        <w:rPr>
-          <w:lang w:val="en-GB"/>
-        </w:rPr>
+      </w:pPr>
+      <w:r>
         <w:t>6. Check olio</w:t>
       </w:r>
     </w:p>
@@ -1219,9 +1384,6 @@
       <w:pPr>
         <w:spacing w:after="0" w:afterAutospacing="0"/>
         <w:jc w:val="left"/>
-        <w:rPr>
-          <w:lang w:val="en-GB"/>
-        </w:rPr>
       </w:pPr>
     </w:p>
     <w:p>
@@ -1233,7 +1395,13 @@
         <w:t>Nella modalità supervisore</w:t>
       </w:r>
       <w:r>
-        <w:t xml:space="preserve"> (si accede aggiungendo al nome dell’eseguibile il codice 2244) il menù visualizzato sarà il seguente:</w:t>
+        <w:t xml:space="preserve"> (si accede aggiungendo al nome dell’eseguibile il codice 2244) il </w:t>
+      </w:r>
+      <w:r>
+        <w:t>menu</w:t>
+      </w:r>
+      <w:r>
+        <w:t xml:space="preserve"> visualizzato sarà il seguente:</w:t>
       </w:r>
     </w:p>
     <w:p>
@@ -1249,13 +1417,7 @@
         <w:jc w:val="left"/>
       </w:pPr>
       <w:r>
-        <w:t>1. Setting automobile</w:t>
-      </w:r>
-      <w:r>
-        <w:t xml:space="preserve"> (supervisor)</w:t>
-      </w:r>
-      <w:r>
-        <w:t>:</w:t>
+        <w:t>1. Setting automobile (supervisor):</w:t>
       </w:r>
     </w:p>
     <w:p>
@@ -1283,8 +1445,14 @@
         <w:spacing w:after="0" w:afterAutospacing="0"/>
         <w:ind w:left="720"/>
         <w:jc w:val="left"/>
-      </w:pPr>
-      <w:r>
+        <w:rPr>
+          <w:lang w:val="en-US"/>
+        </w:rPr>
+      </w:pPr>
+      <w:r>
+        <w:rPr>
+          <w:lang w:val="en-US"/>
+        </w:rPr>
         <w:t>4. Blocco automatico porte: ON</w:t>
       </w:r>
     </w:p>
@@ -1309,14 +1477,8 @@
         <w:spacing w:after="0" w:afterAutospacing="0"/>
         <w:ind w:left="720"/>
         <w:jc w:val="left"/>
-        <w:rPr>
-          <w:lang w:val="en-GB"/>
-        </w:rPr>
-      </w:pPr>
-      <w:r>
-        <w:rPr>
-          <w:lang w:val="en-GB"/>
-        </w:rPr>
+      </w:pPr>
+      <w:r>
         <w:t>6. Check olio</w:t>
       </w:r>
     </w:p>
@@ -1352,7 +1514,13 @@
         <w:jc w:val="left"/>
       </w:pPr>
       <w:r>
-        <w:t xml:space="preserve">In entrambe le modalità sarà possibile spostarsi tra i vari menù con le frecce su e giù). </w:t>
+        <w:t xml:space="preserve">In entrambe le modalità sarà possibile spostarsi tra i vari </w:t>
+      </w:r>
+      <w:r>
+        <w:t>menu</w:t>
+      </w:r>
+      <w:r>
+        <w:t xml:space="preserve"> con le frecce su e giù). </w:t>
       </w:r>
     </w:p>
     <w:p>
@@ -1369,7 +1537,7 @@
         <w:pStyle w:val="Paragrafoelenco"/>
         <w:numPr>
           <w:ilvl w:val="0"/>
-          <w:numId w:val="46"/>
+          <w:numId w:val="3"/>
         </w:numPr>
         <w:spacing w:after="0" w:afterAutospacing="0"/>
         <w:jc w:val="left"/>
@@ -1383,7 +1551,7 @@
         <w:pStyle w:val="Paragrafoelenco"/>
         <w:numPr>
           <w:ilvl w:val="0"/>
-          <w:numId w:val="46"/>
+          <w:numId w:val="3"/>
         </w:numPr>
         <w:spacing w:after="0" w:afterAutospacing="0"/>
         <w:jc w:val="left"/>
@@ -1397,7 +1565,7 @@
         <w:pStyle w:val="Paragrafoelenco"/>
         <w:numPr>
           <w:ilvl w:val="0"/>
-          <w:numId w:val="46"/>
+          <w:numId w:val="3"/>
         </w:numPr>
         <w:spacing w:after="0" w:afterAutospacing="0"/>
         <w:jc w:val="left"/>
@@ -1426,19 +1594,32 @@
     </w:p>
     <w:p>
       <w:pPr>
+        <w:spacing w:after="0" w:afterAutospacing="0"/>
+        <w:jc w:val="left"/>
+      </w:pPr>
+    </w:p>
+    <w:p>
+      <w:pPr>
+        <w:spacing w:after="0" w:afterAutospacing="0"/>
+        <w:jc w:val="left"/>
+      </w:pPr>
+    </w:p>
+    <w:p>
+      <w:pPr>
         <w:pStyle w:val="Titolo2"/>
         <w:rPr>
           <w:u w:val="single"/>
-          <w:lang w:val="en-GB"/>
-        </w:rPr>
-      </w:pPr>
+        </w:rPr>
+      </w:pPr>
+      <w:bookmarkStart w:id="3" w:name="_Toc137375656"/>
       <w:r>
         <w:rPr>
           <w:u w:val="single"/>
-          <w:lang w:val="en-GB"/>
-        </w:rPr>
+        </w:rPr>
+        <w:lastRenderedPageBreak/>
         <w:t>Suddivisione dei file</w:t>
       </w:r>
+      <w:bookmarkEnd w:id="3"/>
     </w:p>
     <w:p>
       <w:r>
@@ -1454,7 +1635,6 @@
           <w:b/>
           <w:bCs/>
         </w:rPr>
-        <w:lastRenderedPageBreak/>
         <w:t>main.s</w:t>
       </w:r>
       <w:r>
@@ -1542,9 +1722,11 @@
       <w:pPr>
         <w:pStyle w:val="Titolo1"/>
       </w:pPr>
+      <w:bookmarkStart w:id="4" w:name="_Toc137375657"/>
       <w:r>
         <w:t>VARIABILI</w:t>
       </w:r>
+      <w:bookmarkEnd w:id="4"/>
     </w:p>
     <w:p>
       <w:pPr>
@@ -1553,20 +1735,20 @@
           <w:u w:val="single"/>
         </w:rPr>
       </w:pPr>
-      <w:bookmarkStart w:id="2" w:name="_Toc96611807"/>
+      <w:bookmarkStart w:id="5" w:name="_Toc137375658"/>
       <w:r>
         <w:rPr>
           <w:u w:val="single"/>
         </w:rPr>
         <w:t xml:space="preserve">Descrizione </w:t>
       </w:r>
-      <w:bookmarkEnd w:id="2"/>
       <w:r>
         <w:rPr>
           <w:u w:val="single"/>
         </w:rPr>
         <w:t>delle variabili ed il loro scopo</w:t>
       </w:r>
+      <w:bookmarkEnd w:id="5"/>
     </w:p>
     <w:p>
       <w:r>
@@ -1577,27 +1759,68 @@
           <w:b/>
           <w:bCs/>
         </w:rPr>
-        <w:t>i</w:t>
-      </w:r>
+        <w:t xml:space="preserve">ind </w:t>
+      </w:r>
+      <w:r>
+        <w:t>: variabile globale che</w:t>
+      </w:r>
+      <w:r>
+        <w:t xml:space="preserve"> salva la posizione (index) nel menù. Inizialmente ad 1, viene modificata dalla funzione navigate_menu .</w:t>
+      </w:r>
+    </w:p>
+    <w:p>
       <w:r>
         <w:rPr>
           <w:b/>
           <w:bCs/>
         </w:rPr>
-        <w:t>nd</w:t>
-      </w:r>
+        <w:t>sub</w:t>
+      </w:r>
+      <w:r>
+        <w:t xml:space="preserve"> : variabile globale che assu</w:t>
+      </w:r>
+      <w:r>
+        <w:t>me valore 1 se è stato premuto il tasto freccia destra per una funzione del menù modificabile, altrimenti vale 0.</w:t>
+      </w:r>
+    </w:p>
+    <w:p>
       <w:r>
         <w:rPr>
           <w:b/>
           <w:bCs/>
         </w:rPr>
+        <w:t>door_lock</w:t>
+      </w:r>
+      <w:r>
+        <w:t>: variabile globale che</w:t>
+      </w:r>
+      <w:r>
+        <w:t xml:space="preserve"> salva il valore della </w:t>
+      </w:r>
+      <w:r>
+        <w:t>funzionalità</w:t>
+      </w:r>
+      <w:r>
+        <w:t xml:space="preserve"> del </w:t>
+      </w:r>
+      <w:r>
+        <w:t>menu</w:t>
+      </w:r>
+      <w:r>
         <w:t xml:space="preserve"> </w:t>
       </w:r>
       <w:r>
-        <w:t>: variabile globale che</w:t>
-      </w:r>
-      <w:r>
-        <w:t xml:space="preserve"> salva la posizione (index) nel menù. Inizialmente ad 1, viene modificata dalla funzione navigate_menu .</w:t>
+        <w:rPr>
+          <w:i/>
+          <w:iCs/>
+        </w:rPr>
+        <w:t xml:space="preserve">blocco automatico porte </w:t>
+      </w:r>
+      <w:r>
+        <w:t>(4)</w:t>
+      </w:r>
+      <w:r>
+        <w:t>. Di default a 1, che corrisponde ad ON, se viene premuta freccia destra e poi freccia su/giù il valore si modifica e va a 0 (OFF). Se invece il valore salvato è zero allora premendo freccia su/giù la variabile va a uno.</w:t>
       </w:r>
     </w:p>
     <w:p>
@@ -1606,13 +1829,29 @@
           <w:b/>
           <w:bCs/>
         </w:rPr>
-        <w:t>sub</w:t>
-      </w:r>
-      <w:r>
-        <w:t xml:space="preserve"> : variabile globale che assu</w:t>
-      </w:r>
-      <w:r>
-        <w:t>me valore 1 se è stato premuto il tasto freccia destra per una funzione del menù modificabile, altrimenti vale 0.</w:t>
+        <w:t>back_home</w:t>
+      </w:r>
+      <w:r>
+        <w:t xml:space="preserve"> : variabile globale</w:t>
+      </w:r>
+      <w:r>
+        <w:t xml:space="preserve"> che contiene il valore della funzionalità </w:t>
+      </w:r>
+      <w:r>
+        <w:rPr>
+          <w:i/>
+          <w:iCs/>
+        </w:rPr>
+        <w:t>Back-Home</w:t>
+      </w:r>
+      <w:r>
+        <w:t xml:space="preserve"> del menù. Si modifica</w:t>
+      </w:r>
+      <w:r>
+        <w:t xml:space="preserve"> con lo</w:t>
+      </w:r>
+      <w:r>
+        <w:t xml:space="preserve"> stesso funzionamento della variabile door_lock.</w:t>
       </w:r>
     </w:p>
     <w:p>
@@ -1621,107 +1860,99 @@
           <w:b/>
           <w:bCs/>
         </w:rPr>
-        <w:t>door_lock</w:t>
-      </w:r>
-      <w:r>
-        <w:t>: variabile globale che</w:t>
-      </w:r>
-      <w:r>
-        <w:t xml:space="preserve"> salva il valore della </w:t>
-      </w:r>
-      <w:r>
-        <w:t>funzionalità</w:t>
-      </w:r>
-      <w:r>
-        <w:t xml:space="preserve"> del menù </w:t>
+        <w:lastRenderedPageBreak/>
+        <w:t>b</w:t>
+      </w:r>
+      <w:r>
+        <w:rPr>
+          <w:b/>
+          <w:bCs/>
+        </w:rPr>
+        <w:t>linkers</w:t>
+      </w:r>
+      <w:r>
+        <w:t xml:space="preserve"> : variabile globale che salva il numero di </w:t>
+      </w:r>
+      <w:r>
+        <w:t xml:space="preserve">lampeggi dell’automobile in autostrada (funzione </w:t>
       </w:r>
       <w:r>
         <w:rPr>
           <w:i/>
           <w:iCs/>
         </w:rPr>
-        <w:t xml:space="preserve">blocco automatico porte </w:t>
-      </w:r>
-      <w:r>
-        <w:t>(4)</w:t>
-      </w:r>
-      <w:r>
-        <w:t>. Di default a 1, che corrisponde ad ON, se viene premuta freccia destra e poi freccia su/giù il valore si modifica e va a 0 (OFF). Se invece il valore salvato è zero allora premendo freccia su/giù la variabile va a uno.</w:t>
-      </w:r>
-    </w:p>
-    <w:p>
-      <w:r>
+        <w:t>frecce direzione</w:t>
+      </w:r>
+      <w:r>
+        <w:t>). Questa variabile viene modificata dalla funzione set_blinkers.</w:t>
+      </w:r>
+    </w:p>
+    <w:p>
+      <w:r>
+        <w:t>Per ogni funzione vengono usate delle altre variabili temporanee che servono per salvare per breve tempo i valori, fare calcoli e poi restituir</w:t>
+      </w:r>
+      <w:r>
+        <w:t>lo</w:t>
+      </w:r>
+      <w:r>
+        <w:t>.</w:t>
+      </w:r>
+    </w:p>
+    <w:p>
+      <w:pPr>
+        <w:pStyle w:val="Titolo2"/>
+        <w:rPr>
+          <w:u w:val="single"/>
+        </w:rPr>
+      </w:pPr>
+      <w:bookmarkStart w:id="6" w:name="_Toc137375659"/>
+      <w:r>
+        <w:rPr>
+          <w:u w:val="single"/>
+        </w:rPr>
+        <w:t>Descrizione dell</w:t>
+      </w:r>
+      <w:r>
+        <w:rPr>
+          <w:u w:val="single"/>
+        </w:rPr>
+        <w:t>e modalita’ di passaggio delle variabili tra funzioni</w:t>
+      </w:r>
+      <w:bookmarkEnd w:id="6"/>
+    </w:p>
+    <w:p>
+      <w:pPr>
+        <w:jc w:val="left"/>
         <w:rPr>
           <w:b/>
           <w:bCs/>
         </w:rPr>
-        <w:t>back_home</w:t>
-      </w:r>
-      <w:r>
-        <w:t xml:space="preserve"> : variabile globale</w:t>
-      </w:r>
-      <w:r>
-        <w:t xml:space="preserve"> che contiene il valore della funzionalità </w:t>
-      </w:r>
-      <w:r>
-        <w:rPr>
-          <w:i/>
-          <w:iCs/>
-        </w:rPr>
-        <w:t>Back-Home</w:t>
-      </w:r>
-      <w:r>
-        <w:t xml:space="preserve"> del menù. Si modifica</w:t>
-      </w:r>
-      <w:r>
-        <w:t xml:space="preserve"> con lo</w:t>
-      </w:r>
-      <w:r>
-        <w:t xml:space="preserve"> stesso funzionamento della variabile door_lock.</w:t>
-      </w:r>
-    </w:p>
-    <w:p>
+      </w:pPr>
+      <w:r>
+        <w:t>// TODO</w:t>
+      </w:r>
       <w:r>
         <w:rPr>
           <w:b/>
           <w:bCs/>
         </w:rPr>
-        <w:t>b</w:t>
-      </w:r>
-      <w:r>
-        <w:rPr>
-          <w:b/>
-          <w:bCs/>
-        </w:rPr>
-        <w:t>linkers</w:t>
-      </w:r>
-      <w:r>
-        <w:t xml:space="preserve"> : variabile globale che salva il numero di </w:t>
-      </w:r>
-      <w:r>
-        <w:t xml:space="preserve">lampeggi dell’automobile in autostrada (funzione </w:t>
-      </w:r>
-      <w:r>
-        <w:rPr>
-          <w:i/>
-          <w:iCs/>
-        </w:rPr>
-        <w:t>frecce direzione</w:t>
-      </w:r>
-      <w:r>
-        <w:t>). Questa variabile viene modificata dalla funzione set_blinkers.</w:t>
-      </w:r>
-    </w:p>
-    <w:p>
-      <w:r>
-        <w:t>Per ogni funzione vengono usate delle altre variabili temporanee che servono per salvare per breve tempo i valori, fare calcoli e poi restituir</w:t>
-      </w:r>
-      <w:r>
-        <w:t>lo</w:t>
-      </w:r>
-      <w:r>
-        <w:t>.</w:t>
-      </w:r>
+        <w:br/>
+      </w:r>
+    </w:p>
+    <w:p>
+      <w:pPr>
+        <w:jc w:val="left"/>
+      </w:pPr>
+    </w:p>
+    <w:p>
+      <w:pPr>
+        <w:pStyle w:val="Titolo1"/>
+      </w:pPr>
+      <w:bookmarkStart w:id="7" w:name="_Toc137375660"/>
+      <w:r>
+        <w:t>attuazione</w:t>
+      </w:r>
+      <w:bookmarkEnd w:id="7"/>
     </w:p>
     <w:p>
       <w:pPr>
@@ -1730,85 +1961,29 @@
           <w:u w:val="single"/>
         </w:rPr>
       </w:pPr>
-      <w:bookmarkStart w:id="3" w:name="_Toc96611808"/>
+      <w:bookmarkStart w:id="8" w:name="_Toc137375661"/>
       <w:r>
         <w:rPr>
           <w:u w:val="single"/>
         </w:rPr>
-        <w:lastRenderedPageBreak/>
-        <w:t>Descrizione dell</w:t>
-      </w:r>
-      <w:bookmarkEnd w:id="3"/>
-      <w:r>
-        <w:rPr>
-          <w:u w:val="single"/>
-        </w:rPr>
-        <w:t>e modalita’ di passaggio delle variabili tra funzioni</w:t>
-      </w:r>
-    </w:p>
-    <w:p>
-      <w:pPr>
-        <w:jc w:val="left"/>
-        <w:rPr>
-          <w:b/>
-          <w:bCs/>
-        </w:rPr>
-      </w:pPr>
-      <w:r>
-        <w:t>// TODO</w:t>
-      </w:r>
-      <w:r>
-        <w:br/>
-      </w:r>
-      <w:r>
-        <w:rPr>
-          <w:b/>
-          <w:bCs/>
-        </w:rPr>
-        <w:br/>
-      </w:r>
-    </w:p>
-    <w:p>
-      <w:pPr>
-        <w:jc w:val="left"/>
-      </w:pPr>
-    </w:p>
-    <w:p>
-      <w:pPr>
-        <w:pStyle w:val="Titolo1"/>
-      </w:pPr>
-      <w:r>
-        <w:t>attuazione</w:t>
-      </w:r>
-    </w:p>
-    <w:p>
-      <w:pPr>
-        <w:pStyle w:val="Titolo2"/>
-        <w:rPr>
-          <w:u w:val="single"/>
-        </w:rPr>
-      </w:pPr>
-      <w:r>
-        <w:rPr>
-          <w:u w:val="single"/>
-        </w:rPr>
         <w:t>pseudo-codice ad alto livello</w:t>
       </w:r>
-    </w:p>
-    <w:p>
-      <w:pPr>
-        <w:shd w:val="clear" w:color="auto" w:fill="1F1F1F"/>
-        <w:spacing w:after="0" w:afterAutospacing="0" w:line="285" w:lineRule="atLeast"/>
-        <w:jc w:val="left"/>
-        <w:rPr>
-          <w:rFonts w:ascii="Consolas" w:eastAsia="Times New Roman" w:hAnsi="Consolas" w:cs="Times New Roman"/>
-          <w:color w:val="CCCCCC"/>
-          <w:sz w:val="21"/>
-          <w:szCs w:val="21"/>
-          <w:lang w:val="en-GB" w:eastAsia="it-IT" w:bidi="ar-SA"/>
-        </w:rPr>
-      </w:pPr>
-      <w:bookmarkStart w:id="4" w:name="_Toc96611826"/>
+      <w:bookmarkEnd w:id="8"/>
+    </w:p>
+    <w:p>
+      <w:pPr>
+        <w:shd w:val="clear" w:color="auto" w:fill="1F1F1F"/>
+        <w:spacing w:after="0" w:afterAutospacing="0" w:line="285" w:lineRule="atLeast"/>
+        <w:jc w:val="left"/>
+        <w:rPr>
+          <w:rFonts w:ascii="Consolas" w:eastAsia="Times New Roman" w:hAnsi="Consolas" w:cs="Times New Roman"/>
+          <w:color w:val="CCCCCC"/>
+          <w:sz w:val="21"/>
+          <w:szCs w:val="21"/>
+          <w:lang w:val="en-GB" w:eastAsia="it-IT" w:bidi="ar-SA"/>
+        </w:rPr>
+      </w:pPr>
+      <w:bookmarkStart w:id="9" w:name="_Toc96611826"/>
       <w:r>
         <w:rPr>
           <w:rFonts w:ascii="Consolas" w:eastAsia="Times New Roman" w:hAnsi="Consolas" w:cs="Times New Roman"/>
@@ -2459,6 +2634,7 @@
           <w:szCs w:val="21"/>
           <w:lang w:val="en-GB" w:eastAsia="it-IT" w:bidi="ar-SA"/>
         </w:rPr>
+        <w:lastRenderedPageBreak/>
         <w:t>            print "2. Data: 15/06/2014"</w:t>
       </w:r>
     </w:p>
@@ -2579,7 +2755,6 @@
           <w:szCs w:val="21"/>
           <w:lang w:val="en-GB" w:eastAsia="it-IT" w:bidi="ar-SA"/>
         </w:rPr>
-        <w:lastRenderedPageBreak/>
         <w:t>                read = move()</w:t>
       </w:r>
     </w:p>
@@ -3648,6 +3823,7 @@
           <w:szCs w:val="21"/>
           <w:lang w:val="en-GB" w:eastAsia="it-IT" w:bidi="ar-SA"/>
         </w:rPr>
+        <w:lastRenderedPageBreak/>
         <w:t>            if (ind &lt; 1)</w:t>
       </w:r>
     </w:p>
@@ -4179,40 +4355,50 @@
           <w:color w:val="CCCCCC"/>
           <w:sz w:val="21"/>
           <w:szCs w:val="21"/>
-          <w:lang w:val="en-GB" w:eastAsia="it-IT" w:bidi="ar-SA"/>
-        </w:rPr>
-      </w:pPr>
-      <w:r>
-        <w:rPr>
-          <w:rFonts w:ascii="Consolas" w:eastAsia="Times New Roman" w:hAnsi="Consolas" w:cs="Times New Roman"/>
-          <w:color w:val="CCCCCC"/>
-          <w:sz w:val="21"/>
-          <w:szCs w:val="21"/>
-          <w:lang w:val="en-GB" w:eastAsia="it-IT" w:bidi="ar-SA"/>
-        </w:rPr>
-        <w:t>    else</w:t>
-      </w:r>
-    </w:p>
-    <w:p>
-      <w:pPr>
-        <w:shd w:val="clear" w:color="auto" w:fill="1F1F1F"/>
-        <w:spacing w:after="0" w:afterAutospacing="0" w:line="285" w:lineRule="atLeast"/>
-        <w:jc w:val="left"/>
-        <w:rPr>
-          <w:rFonts w:ascii="Consolas" w:eastAsia="Times New Roman" w:hAnsi="Consolas" w:cs="Times New Roman"/>
-          <w:color w:val="CCCCCC"/>
-          <w:sz w:val="21"/>
-          <w:szCs w:val="21"/>
-          <w:lang w:val="en-GB" w:eastAsia="it-IT" w:bidi="ar-SA"/>
-        </w:rPr>
-      </w:pPr>
-      <w:r>
-        <w:rPr>
-          <w:rFonts w:ascii="Consolas" w:eastAsia="Times New Roman" w:hAnsi="Consolas" w:cs="Times New Roman"/>
-          <w:color w:val="CCCCCC"/>
-          <w:sz w:val="21"/>
-          <w:szCs w:val="21"/>
-          <w:lang w:val="en-GB" w:eastAsia="it-IT" w:bidi="ar-SA"/>
+          <w:lang w:eastAsia="it-IT" w:bidi="ar-SA"/>
+        </w:rPr>
+      </w:pPr>
+      <w:r>
+        <w:rPr>
+          <w:rFonts w:ascii="Consolas" w:eastAsia="Times New Roman" w:hAnsi="Consolas" w:cs="Times New Roman"/>
+          <w:color w:val="CCCCCC"/>
+          <w:sz w:val="21"/>
+          <w:szCs w:val="21"/>
+          <w:lang w:val="en-GB" w:eastAsia="it-IT" w:bidi="ar-SA"/>
+        </w:rPr>
+        <w:t xml:space="preserve">    </w:t>
+      </w:r>
+      <w:r>
+        <w:rPr>
+          <w:rFonts w:ascii="Consolas" w:eastAsia="Times New Roman" w:hAnsi="Consolas" w:cs="Times New Roman"/>
+          <w:color w:val="CCCCCC"/>
+          <w:sz w:val="21"/>
+          <w:szCs w:val="21"/>
+          <w:lang w:eastAsia="it-IT" w:bidi="ar-SA"/>
+        </w:rPr>
+        <w:t>else</w:t>
+      </w:r>
+    </w:p>
+    <w:p>
+      <w:pPr>
+        <w:shd w:val="clear" w:color="auto" w:fill="1F1F1F"/>
+        <w:spacing w:after="0" w:afterAutospacing="0" w:line="285" w:lineRule="atLeast"/>
+        <w:jc w:val="left"/>
+        <w:rPr>
+          <w:rFonts w:ascii="Consolas" w:eastAsia="Times New Roman" w:hAnsi="Consolas" w:cs="Times New Roman"/>
+          <w:color w:val="CCCCCC"/>
+          <w:sz w:val="21"/>
+          <w:szCs w:val="21"/>
+          <w:lang w:eastAsia="it-IT" w:bidi="ar-SA"/>
+        </w:rPr>
+      </w:pPr>
+      <w:r>
+        <w:rPr>
+          <w:rFonts w:ascii="Consolas" w:eastAsia="Times New Roman" w:hAnsi="Consolas" w:cs="Times New Roman"/>
+          <w:color w:val="CCCCCC"/>
+          <w:sz w:val="21"/>
+          <w:szCs w:val="21"/>
+          <w:lang w:eastAsia="it-IT" w:bidi="ar-SA"/>
         </w:rPr>
         <w:t>        blinkers = n</w:t>
       </w:r>
@@ -4227,7 +4413,7 @@
           <w:color w:val="CCCCCC"/>
           <w:sz w:val="21"/>
           <w:szCs w:val="21"/>
-          <w:lang w:val="en-GB" w:eastAsia="it-IT" w:bidi="ar-SA"/>
+          <w:lang w:eastAsia="it-IT" w:bidi="ar-SA"/>
         </w:rPr>
       </w:pPr>
     </w:p>
@@ -4235,42 +4421,24 @@
       <w:pPr>
         <w:spacing w:after="200" w:afterAutospacing="0" w:line="312" w:lineRule="auto"/>
         <w:jc w:val="left"/>
-        <w:rPr>
-          <w:lang w:val="en-GB"/>
-        </w:rPr>
       </w:pPr>
     </w:p>
     <w:p>
       <w:pPr>
         <w:spacing w:after="200" w:afterAutospacing="0" w:line="312" w:lineRule="auto"/>
         <w:jc w:val="left"/>
-        <w:rPr>
-          <w:lang w:val="en-GB"/>
-        </w:rPr>
-      </w:pPr>
-    </w:p>
-    <w:p>
-      <w:pPr>
-        <w:spacing w:after="200" w:afterAutospacing="0" w:line="312" w:lineRule="auto"/>
-        <w:jc w:val="left"/>
-        <w:rPr>
-          <w:lang w:val="en-GB"/>
-        </w:rPr>
       </w:pPr>
     </w:p>
     <w:p>
       <w:pPr>
         <w:pStyle w:val="Titolo1"/>
       </w:pPr>
+      <w:bookmarkStart w:id="10" w:name="_Toc137375662"/>
       <w:r>
         <w:t>SCELTE PROGETTUALI</w:t>
       </w:r>
-      <w:bookmarkEnd w:id="4"/>
-    </w:p>
-    <w:p>
-      <w:r>
-        <w:t>//TODO</w:t>
-      </w:r>
+      <w:bookmarkEnd w:id="9"/>
+      <w:bookmarkEnd w:id="10"/>
     </w:p>
     <w:p>
       <w:pPr>
@@ -4279,12 +4447,173 @@
           <w:u w:val="single"/>
         </w:rPr>
       </w:pPr>
+      <w:bookmarkStart w:id="11" w:name="_Toc137375663"/>
       <w:r>
         <w:rPr>
           <w:u w:val="single"/>
         </w:rPr>
+        <w:t>PARTE GRAFICA</w:t>
+      </w:r>
+      <w:bookmarkEnd w:id="11"/>
+    </w:p>
+    <w:p>
+      <w:pPr>
+        <w:pStyle w:val="Paragrafoelenco"/>
+        <w:numPr>
+          <w:ilvl w:val="0"/>
+          <w:numId w:val="4"/>
+        </w:numPr>
+        <w:spacing w:after="0" w:afterAutospacing="0"/>
+        <w:jc w:val="left"/>
+        <w:rPr>
+          <w:i w:val="0"/>
+          <w:iCs/>
+        </w:rPr>
+      </w:pPr>
+      <w:r>
+        <w:rPr>
+          <w:b/>
+          <w:bCs/>
+          <w:i w:val="0"/>
+          <w:iCs/>
+        </w:rPr>
+        <w:t>Visualizzazione voci del menu</w:t>
+      </w:r>
+      <w:r>
+        <w:rPr>
+          <w:i w:val="0"/>
+          <w:iCs/>
+        </w:rPr>
+        <w:t>: quando si scorre il menu si possono vedere le diverse voci con già il loro valore attuale (es. 2. Data: 15/06/2014</w:t>
+      </w:r>
+      <w:r>
+        <w:rPr>
+          <w:i w:val="0"/>
+          <w:iCs/>
+        </w:rPr>
+        <w:t xml:space="preserve"> o 5. Back-Home: ON) senza dover andare nel sottomenu. Abbiamo fatto questa scelta dopo aver letto l’elaborato e abbiamo ritenuto che così facendo sarebbe stato più semplice visualizzare il valore delle variabili</w:t>
+      </w:r>
+    </w:p>
+    <w:p>
+      <w:pPr>
+        <w:pStyle w:val="Paragrafoelenco"/>
+        <w:numPr>
+          <w:ilvl w:val="0"/>
+          <w:numId w:val="4"/>
+        </w:numPr>
+        <w:spacing w:after="0" w:afterAutospacing="0"/>
+        <w:jc w:val="left"/>
+        <w:rPr>
+          <w:i w:val="0"/>
+          <w:iCs/>
+        </w:rPr>
+      </w:pPr>
+      <w:r>
+        <w:rPr>
+          <w:b/>
+          <w:bCs/>
+          <w:i w:val="0"/>
+          <w:iCs/>
+        </w:rPr>
+        <w:t>Ristampa voce menu con valore modificato</w:t>
+      </w:r>
+      <w:r>
+        <w:rPr>
+          <w:i w:val="0"/>
+          <w:iCs/>
+        </w:rPr>
+        <w:t xml:space="preserve">: quando si va nel sottomenu di back-home, di blocco automatico porte e frecce direzione è possibile cambiare l’attuale valore delle variabili. Una volta completata l’operazione </w:t>
+      </w:r>
+      <w:r>
+        <w:rPr>
+          <w:i w:val="0"/>
+          <w:iCs/>
+        </w:rPr>
+        <w:t xml:space="preserve">la voce </w:t>
+      </w:r>
+      <w:r>
+        <w:rPr>
+          <w:i w:val="0"/>
+          <w:iCs/>
+        </w:rPr>
+        <w:t>viene</w:t>
+      </w:r>
+      <w:r>
+        <w:rPr>
+          <w:i w:val="0"/>
+          <w:iCs/>
+        </w:rPr>
+        <w:t xml:space="preserve"> visualizzata nuovamente con il valore modificato. Abbiamo scelto di fare questo per dare subito la conferma all’utilizzatore dell’avvenuta modifica del campo senza doverci ritornare sopra.</w:t>
+      </w:r>
+      <w:r>
+        <w:rPr>
+          <w:i w:val="0"/>
+          <w:iCs/>
+        </w:rPr>
+        <w:t xml:space="preserve"> </w:t>
+      </w:r>
+    </w:p>
+    <w:p>
+      <w:pPr>
+        <w:pStyle w:val="Titolo2"/>
+        <w:rPr>
+          <w:u w:val="single"/>
+        </w:rPr>
+      </w:pPr>
+      <w:bookmarkStart w:id="12" w:name="_Toc137375664"/>
+      <w:r>
+        <w:rPr>
+          <w:u w:val="single"/>
+        </w:rPr>
+        <w:lastRenderedPageBreak/>
+        <w:t>CODICE</w:t>
+      </w:r>
+      <w:bookmarkEnd w:id="12"/>
+    </w:p>
+    <w:p>
+      <w:pPr>
+        <w:pStyle w:val="Paragrafoelenco"/>
+        <w:numPr>
+          <w:ilvl w:val="0"/>
+          <w:numId w:val="5"/>
+        </w:numPr>
+        <w:rPr>
+          <w:i w:val="0"/>
+          <w:iCs/>
+        </w:rPr>
+      </w:pPr>
+      <w:r>
+        <w:rPr>
+          <w:b/>
+          <w:bCs/>
+          <w:i w:val="0"/>
+          <w:iCs/>
+        </w:rPr>
+        <w:t>Divisione delle funzioni in diversi file</w:t>
+      </w:r>
+      <w:r>
+        <w:rPr>
+          <w:i w:val="0"/>
+          <w:iCs/>
+        </w:rPr>
+        <w:t>: abbiamo scelto di dividere le funzioni in diversi file per avere più chiarezza all’interno del codice. Per creare queste funzioni ci siamo attenuti allo pseudo-codice.</w:t>
+      </w:r>
+    </w:p>
+    <w:p>
+      <w:pPr>
+        <w:pStyle w:val="Titolo2"/>
+        <w:rPr>
+          <w:u w:val="single"/>
+        </w:rPr>
+      </w:pPr>
+      <w:bookmarkStart w:id="13" w:name="_Toc137375665"/>
+      <w:r>
+        <w:rPr>
+          <w:u w:val="single"/>
+        </w:rPr>
         <w:t>criticita’ riscontrate e soluzioni</w:t>
       </w:r>
+      <w:bookmarkEnd w:id="13"/>
     </w:p>
     <w:p>
       <w:pPr>
@@ -4398,194 +4727,9 @@
 <file path=word/numbering.xml><?xml version="1.0" encoding="utf-8"?>
 <w:numbering xmlns:wpc="http://schemas.microsoft.com/office/word/2010/wordprocessingCanvas" xmlns:cx="http://schemas.microsoft.com/office/drawing/2014/chartex" xmlns:cx1="http://schemas.microsoft.com/office/drawing/2015/9/8/chartex" xmlns:cx2="http://schemas.microsoft.com/office/drawing/2015/10/21/chartex" xmlns:cx3="http://schemas.microsoft.com/office/drawing/2016/5/9/chartex" xmlns:cx4="http://schemas.microsoft.com/office/drawing/2016/5/10/chartex" xmlns:cx5="http://schemas.microsoft.com/office/drawing/2016/5/11/chartex" xmlns:cx6="http://schemas.microsoft.com/office/drawing/2016/5/12/chartex" xmlns:cx7="http://schemas.microsoft.com/office/drawing/2016/5/13/chartex" xmlns:cx8="http://schemas.microsoft.com/office/drawing/2016/5/14/chartex" xmlns:mc="http://schemas.openxmlformats.org/markup-compatibility/2006" xmlns:aink="http://schemas.microsoft.com/office/drawing/2016/ink" xmlns:am3d="http://schemas.microsoft.com/office/drawing/2017/model3d" xmlns:o="urn:schemas-microsoft-com:office:office" xmlns:oel="http://schemas.microsoft.com/office/2019/extlst" xmlns:r="http://schemas.openxmlformats.org/officeDocument/2006/relationships" xmlns:m="http://schemas.openxmlformats.org/officeDocument/2006/math" xmlns:v="urn:schemas-microsoft-com:vml" xmlns:wp14="http://schemas.microsoft.com/office/word/2010/wordprocessingDrawing" xmlns:wp="http://schemas.openxmlformats.org/drawingml/2006/wordprocessingDrawing" xmlns:w10="urn:schemas-microsoft-com:office:word" xmlns:w="http://schemas.openxmlformats.org/wordprocessingml/2006/main" xmlns:w14="http://schemas.microsoft.com/office/word/2010/wordml" xmlns:w15="http://schemas.microsoft.com/office/word/2012/wordml" xmlns:w16cex="http://schemas.microsoft.com/office/word/2018/wordml/cex" xmlns:w16cid="http://schemas.microsoft.com/office/word/2016/wordml/cid" xmlns:w16="http://schemas.microsoft.com/office/word/2018/wordml" xmlns:w16sdtdh="http://schemas.microsoft.com/office/word/2020/wordml/sdtdatahash" xmlns:w16se="http://schemas.microsoft.com/office/word/2015/wordml/symex" xmlns:wpg="http://schemas.microsoft.com/office/word/2010/wordprocessingGroup" xmlns:wpi="http://schemas.microsoft.com/office/word/2010/wordprocessingInk" xmlns:wne="http://schemas.microsoft.com/office/word/2006/wordml" xmlns:wps="http://schemas.microsoft.com/office/word/2010/wordprocessingShape" mc:Ignorable="w14 w15 w16se w16cid w16 w16cex w16sdtdh wp14">
   <w:abstractNum w:abstractNumId="0" w15:restartNumberingAfterBreak="0">
-    <w:nsid w:val="FFFFFF7C"/>
-    <w:multiLevelType w:val="singleLevel"/>
-    <w:tmpl w:val="C53C3250"/>
-    <w:lvl w:ilvl="0">
-      <w:start w:val="1"/>
-      <w:numFmt w:val="decimal"/>
-      <w:lvlText w:val="%1."/>
-      <w:lvlJc w:val="left"/>
-      <w:pPr>
-        <w:tabs>
-          <w:tab w:val="num" w:pos="1800"/>
-        </w:tabs>
-        <w:ind w:left="1800" w:hanging="360"/>
-      </w:pPr>
-    </w:lvl>
-  </w:abstractNum>
-  <w:abstractNum w:abstractNumId="1" w15:restartNumberingAfterBreak="0">
-    <w:nsid w:val="FFFFFF7D"/>
-    <w:multiLevelType w:val="singleLevel"/>
-    <w:tmpl w:val="9BD273A0"/>
-    <w:lvl w:ilvl="0">
-      <w:start w:val="1"/>
-      <w:numFmt w:val="decimal"/>
-      <w:lvlText w:val="%1."/>
-      <w:lvlJc w:val="left"/>
-      <w:pPr>
-        <w:tabs>
-          <w:tab w:val="num" w:pos="1440"/>
-        </w:tabs>
-        <w:ind w:left="1440" w:hanging="360"/>
-      </w:pPr>
-    </w:lvl>
-  </w:abstractNum>
-  <w:abstractNum w:abstractNumId="2" w15:restartNumberingAfterBreak="0">
-    <w:nsid w:val="FFFFFF7E"/>
-    <w:multiLevelType w:val="singleLevel"/>
-    <w:tmpl w:val="776E131A"/>
-    <w:lvl w:ilvl="0">
-      <w:start w:val="1"/>
-      <w:numFmt w:val="decimal"/>
-      <w:lvlText w:val="%1."/>
-      <w:lvlJc w:val="left"/>
-      <w:pPr>
-        <w:tabs>
-          <w:tab w:val="num" w:pos="1080"/>
-        </w:tabs>
-        <w:ind w:left="1080" w:hanging="360"/>
-      </w:pPr>
-    </w:lvl>
-  </w:abstractNum>
-  <w:abstractNum w:abstractNumId="3" w15:restartNumberingAfterBreak="0">
-    <w:nsid w:val="FFFFFF7F"/>
-    <w:multiLevelType w:val="singleLevel"/>
-    <w:tmpl w:val="B2E8123E"/>
-    <w:lvl w:ilvl="0">
-      <w:start w:val="1"/>
-      <w:numFmt w:val="decimal"/>
-      <w:lvlText w:val="%1."/>
-      <w:lvlJc w:val="left"/>
-      <w:pPr>
-        <w:tabs>
-          <w:tab w:val="num" w:pos="720"/>
-        </w:tabs>
-        <w:ind w:left="720" w:hanging="360"/>
-      </w:pPr>
-    </w:lvl>
-  </w:abstractNum>
-  <w:abstractNum w:abstractNumId="4" w15:restartNumberingAfterBreak="0">
-    <w:nsid w:val="FFFFFF80"/>
-    <w:multiLevelType w:val="singleLevel"/>
-    <w:tmpl w:val="0780335C"/>
-    <w:lvl w:ilvl="0">
-      <w:start w:val="1"/>
-      <w:numFmt w:val="bullet"/>
-      <w:lvlText w:val=""/>
-      <w:lvlJc w:val="left"/>
-      <w:pPr>
-        <w:tabs>
-          <w:tab w:val="num" w:pos="1800"/>
-        </w:tabs>
-        <w:ind w:left="1800" w:hanging="360"/>
-      </w:pPr>
-      <w:rPr>
-        <w:rFonts w:ascii="Symbol" w:hAnsi="Symbol" w:hint="default"/>
-      </w:rPr>
-    </w:lvl>
-  </w:abstractNum>
-  <w:abstractNum w:abstractNumId="5" w15:restartNumberingAfterBreak="0">
-    <w:nsid w:val="FFFFFF81"/>
-    <w:multiLevelType w:val="singleLevel"/>
-    <w:tmpl w:val="7254850A"/>
-    <w:lvl w:ilvl="0">
-      <w:start w:val="1"/>
-      <w:numFmt w:val="bullet"/>
-      <w:lvlText w:val=""/>
-      <w:lvlJc w:val="left"/>
-      <w:pPr>
-        <w:tabs>
-          <w:tab w:val="num" w:pos="1440"/>
-        </w:tabs>
-        <w:ind w:left="1440" w:hanging="360"/>
-      </w:pPr>
-      <w:rPr>
-        <w:rFonts w:ascii="Symbol" w:hAnsi="Symbol" w:hint="default"/>
-      </w:rPr>
-    </w:lvl>
-  </w:abstractNum>
-  <w:abstractNum w:abstractNumId="6" w15:restartNumberingAfterBreak="0">
-    <w:nsid w:val="FFFFFF82"/>
-    <w:multiLevelType w:val="singleLevel"/>
-    <w:tmpl w:val="D89C84FE"/>
-    <w:lvl w:ilvl="0">
-      <w:start w:val="1"/>
-      <w:numFmt w:val="bullet"/>
-      <w:lvlText w:val=""/>
-      <w:lvlJc w:val="left"/>
-      <w:pPr>
-        <w:tabs>
-          <w:tab w:val="num" w:pos="1080"/>
-        </w:tabs>
-        <w:ind w:left="1080" w:hanging="360"/>
-      </w:pPr>
-      <w:rPr>
-        <w:rFonts w:ascii="Symbol" w:hAnsi="Symbol" w:hint="default"/>
-      </w:rPr>
-    </w:lvl>
-  </w:abstractNum>
-  <w:abstractNum w:abstractNumId="7" w15:restartNumberingAfterBreak="0">
-    <w:nsid w:val="FFFFFF83"/>
-    <w:multiLevelType w:val="singleLevel"/>
-    <w:tmpl w:val="F6A605FA"/>
-    <w:lvl w:ilvl="0">
-      <w:start w:val="1"/>
-      <w:numFmt w:val="bullet"/>
-      <w:lvlText w:val=""/>
-      <w:lvlJc w:val="left"/>
-      <w:pPr>
-        <w:tabs>
-          <w:tab w:val="num" w:pos="720"/>
-        </w:tabs>
-        <w:ind w:left="720" w:hanging="360"/>
-      </w:pPr>
-      <w:rPr>
-        <w:rFonts w:ascii="Symbol" w:hAnsi="Symbol" w:hint="default"/>
-      </w:rPr>
-    </w:lvl>
-  </w:abstractNum>
-  <w:abstractNum w:abstractNumId="8" w15:restartNumberingAfterBreak="0">
-    <w:nsid w:val="FFFFFF88"/>
-    <w:multiLevelType w:val="singleLevel"/>
-    <w:tmpl w:val="A142D782"/>
-    <w:lvl w:ilvl="0">
-      <w:start w:val="1"/>
-      <w:numFmt w:val="decimal"/>
-      <w:lvlText w:val="%1."/>
-      <w:lvlJc w:val="left"/>
-      <w:pPr>
-        <w:tabs>
-          <w:tab w:val="num" w:pos="360"/>
-        </w:tabs>
-        <w:ind w:left="360" w:hanging="360"/>
-      </w:pPr>
-    </w:lvl>
-  </w:abstractNum>
-  <w:abstractNum w:abstractNumId="9" w15:restartNumberingAfterBreak="0">
-    <w:nsid w:val="FFFFFF89"/>
-    <w:multiLevelType w:val="singleLevel"/>
-    <w:tmpl w:val="CA70CA90"/>
-    <w:lvl w:ilvl="0">
-      <w:start w:val="1"/>
-      <w:numFmt w:val="bullet"/>
-      <w:lvlText w:val=""/>
-      <w:lvlJc w:val="left"/>
-      <w:pPr>
-        <w:tabs>
-          <w:tab w:val="num" w:pos="360"/>
-        </w:tabs>
-        <w:ind w:left="360" w:hanging="360"/>
-      </w:pPr>
-      <w:rPr>
-        <w:rFonts w:ascii="Symbol" w:hAnsi="Symbol" w:hint="default"/>
-      </w:rPr>
-    </w:lvl>
-  </w:abstractNum>
-  <w:abstractNum w:abstractNumId="10" w15:restartNumberingAfterBreak="0">
-    <w:nsid w:val="028135C3"/>
+    <w:nsid w:val="2F58025B"/>
     <w:multiLevelType w:val="hybridMultilevel"/>
-    <w:tmpl w:val="4E6CE8F6"/>
+    <w:tmpl w:val="FDAA0A2A"/>
     <w:lvl w:ilvl="0" w:tplc="04100001">
       <w:start w:val="1"/>
       <w:numFmt w:val="bullet"/>
@@ -4695,20 +4839,19 @@
       </w:rPr>
     </w:lvl>
   </w:abstractNum>
-  <w:abstractNum w:abstractNumId="11" w15:restartNumberingAfterBreak="0">
-    <w:nsid w:val="0FD80EEF"/>
+  <w:abstractNum w:abstractNumId="1" w15:restartNumberingAfterBreak="0">
+    <w:nsid w:val="5BE2396D"/>
     <w:multiLevelType w:val="hybridMultilevel"/>
-    <w:tmpl w:val="9E745DCC"/>
-    <w:lvl w:ilvl="0" w:tplc="04100001">
-      <w:start w:val="1"/>
+    <w:tmpl w:val="8FA64F9E"/>
+    <w:lvl w:ilvl="0" w:tplc="EA5EBF68">
       <w:numFmt w:val="bullet"/>
-      <w:lvlText w:val=""/>
+      <w:lvlText w:val="-"/>
       <w:lvlJc w:val="left"/>
       <w:pPr>
-        <w:ind w:left="720" w:hanging="360"/>
+        <w:ind w:left="1080" w:hanging="360"/>
       </w:pPr>
       <w:rPr>
-        <w:rFonts w:ascii="Symbol" w:hAnsi="Symbol" w:hint="default"/>
+        <w:rFonts w:ascii="Helvetica Neue" w:eastAsiaTheme="minorHAnsi" w:hAnsi="Helvetica Neue" w:cs="Tahoma (Corpo CS)" w:hint="default"/>
       </w:rPr>
     </w:lvl>
     <w:lvl w:ilvl="1" w:tplc="04100003" w:tentative="1">
@@ -4717,7 +4860,7 @@
       <w:lvlText w:val="o"/>
       <w:lvlJc w:val="left"/>
       <w:pPr>
-        <w:ind w:left="1440" w:hanging="360"/>
+        <w:ind w:left="1800" w:hanging="360"/>
       </w:pPr>
       <w:rPr>
         <w:rFonts w:ascii="Courier New" w:hAnsi="Courier New" w:cs="Courier New" w:hint="default"/>
@@ -4729,7 +4872,7 @@
       <w:lvlText w:val=""/>
       <w:lvlJc w:val="left"/>
       <w:pPr>
-        <w:ind w:left="2160" w:hanging="360"/>
+        <w:ind w:left="2520" w:hanging="360"/>
       </w:pPr>
       <w:rPr>
         <w:rFonts w:ascii="Wingdings" w:hAnsi="Wingdings" w:hint="default"/>
@@ -4741,7 +4884,7 @@
       <w:lvlText w:val=""/>
       <w:lvlJc w:val="left"/>
       <w:pPr>
-        <w:ind w:left="2880" w:hanging="360"/>
+        <w:ind w:left="3240" w:hanging="360"/>
       </w:pPr>
       <w:rPr>
         <w:rFonts w:ascii="Symbol" w:hAnsi="Symbol" w:hint="default"/>
@@ -4753,7 +4896,7 @@
       <w:lvlText w:val="o"/>
       <w:lvlJc w:val="left"/>
       <w:pPr>
-        <w:ind w:left="3600" w:hanging="360"/>
+        <w:ind w:left="3960" w:hanging="360"/>
       </w:pPr>
       <w:rPr>
         <w:rFonts w:ascii="Courier New" w:hAnsi="Courier New" w:cs="Courier New" w:hint="default"/>
@@ -4765,7 +4908,7 @@
       <w:lvlText w:val=""/>
       <w:lvlJc w:val="left"/>
       <w:pPr>
-        <w:ind w:left="4320" w:hanging="360"/>
+        <w:ind w:left="4680" w:hanging="360"/>
       </w:pPr>
       <w:rPr>
         <w:rFonts w:ascii="Wingdings" w:hAnsi="Wingdings" w:hint="default"/>
@@ -4777,7 +4920,7 @@
       <w:lvlText w:val=""/>
       <w:lvlJc w:val="left"/>
       <w:pPr>
-        <w:ind w:left="5040" w:hanging="360"/>
+        <w:ind w:left="5400" w:hanging="360"/>
       </w:pPr>
       <w:rPr>
         <w:rFonts w:ascii="Symbol" w:hAnsi="Symbol" w:hint="default"/>
@@ -4789,7 +4932,7 @@
       <w:lvlText w:val="o"/>
       <w:lvlJc w:val="left"/>
       <w:pPr>
-        <w:ind w:left="5760" w:hanging="360"/>
+        <w:ind w:left="6120" w:hanging="360"/>
       </w:pPr>
       <w:rPr>
         <w:rFonts w:ascii="Courier New" w:hAnsi="Courier New" w:cs="Courier New" w:hint="default"/>
@@ -4801,2017 +4944,14 @@
       <w:lvlText w:val=""/>
       <w:lvlJc w:val="left"/>
       <w:pPr>
-        <w:ind w:left="6480" w:hanging="360"/>
+        <w:ind w:left="6840" w:hanging="360"/>
       </w:pPr>
       <w:rPr>
         <w:rFonts w:ascii="Wingdings" w:hAnsi="Wingdings" w:hint="default"/>
       </w:rPr>
     </w:lvl>
   </w:abstractNum>
-  <w:abstractNum w:abstractNumId="12" w15:restartNumberingAfterBreak="0">
-    <w:nsid w:val="16DA56F2"/>
-    <w:multiLevelType w:val="hybridMultilevel"/>
-    <w:tmpl w:val="C4B628E2"/>
-    <w:lvl w:ilvl="0" w:tplc="04100001">
-      <w:start w:val="1"/>
-      <w:numFmt w:val="bullet"/>
-      <w:lvlText w:val=""/>
-      <w:lvlJc w:val="left"/>
-      <w:pPr>
-        <w:ind w:left="720" w:hanging="360"/>
-      </w:pPr>
-      <w:rPr>
-        <w:rFonts w:ascii="Symbol" w:hAnsi="Symbol" w:hint="default"/>
-        <w:b/>
-        <w:bCs/>
-        <w:i w:val="0"/>
-        <w:iCs/>
-      </w:rPr>
-    </w:lvl>
-    <w:lvl w:ilvl="1" w:tplc="04100019" w:tentative="1">
-      <w:start w:val="1"/>
-      <w:numFmt w:val="lowerLetter"/>
-      <w:lvlText w:val="%2."/>
-      <w:lvlJc w:val="left"/>
-      <w:pPr>
-        <w:ind w:left="1440" w:hanging="360"/>
-      </w:pPr>
-    </w:lvl>
-    <w:lvl w:ilvl="2" w:tplc="0410001B" w:tentative="1">
-      <w:start w:val="1"/>
-      <w:numFmt w:val="lowerRoman"/>
-      <w:lvlText w:val="%3."/>
-      <w:lvlJc w:val="right"/>
-      <w:pPr>
-        <w:ind w:left="2160" w:hanging="180"/>
-      </w:pPr>
-    </w:lvl>
-    <w:lvl w:ilvl="3" w:tplc="0410000F" w:tentative="1">
-      <w:start w:val="1"/>
-      <w:numFmt w:val="decimal"/>
-      <w:lvlText w:val="%4."/>
-      <w:lvlJc w:val="left"/>
-      <w:pPr>
-        <w:ind w:left="2880" w:hanging="360"/>
-      </w:pPr>
-    </w:lvl>
-    <w:lvl w:ilvl="4" w:tplc="04100019" w:tentative="1">
-      <w:start w:val="1"/>
-      <w:numFmt w:val="lowerLetter"/>
-      <w:lvlText w:val="%5."/>
-      <w:lvlJc w:val="left"/>
-      <w:pPr>
-        <w:ind w:left="3600" w:hanging="360"/>
-      </w:pPr>
-    </w:lvl>
-    <w:lvl w:ilvl="5" w:tplc="0410001B" w:tentative="1">
-      <w:start w:val="1"/>
-      <w:numFmt w:val="lowerRoman"/>
-      <w:lvlText w:val="%6."/>
-      <w:lvlJc w:val="right"/>
-      <w:pPr>
-        <w:ind w:left="4320" w:hanging="180"/>
-      </w:pPr>
-    </w:lvl>
-    <w:lvl w:ilvl="6" w:tplc="0410000F" w:tentative="1">
-      <w:start w:val="1"/>
-      <w:numFmt w:val="decimal"/>
-      <w:lvlText w:val="%7."/>
-      <w:lvlJc w:val="left"/>
-      <w:pPr>
-        <w:ind w:left="5040" w:hanging="360"/>
-      </w:pPr>
-    </w:lvl>
-    <w:lvl w:ilvl="7" w:tplc="04100019" w:tentative="1">
-      <w:start w:val="1"/>
-      <w:numFmt w:val="lowerLetter"/>
-      <w:lvlText w:val="%8."/>
-      <w:lvlJc w:val="left"/>
-      <w:pPr>
-        <w:ind w:left="5760" w:hanging="360"/>
-      </w:pPr>
-    </w:lvl>
-    <w:lvl w:ilvl="8" w:tplc="0410001B" w:tentative="1">
-      <w:start w:val="1"/>
-      <w:numFmt w:val="lowerRoman"/>
-      <w:lvlText w:val="%9."/>
-      <w:lvlJc w:val="right"/>
-      <w:pPr>
-        <w:ind w:left="6480" w:hanging="180"/>
-      </w:pPr>
-    </w:lvl>
-  </w:abstractNum>
-  <w:abstractNum w:abstractNumId="13" w15:restartNumberingAfterBreak="0">
-    <w:nsid w:val="1C9E1EC5"/>
-    <w:multiLevelType w:val="hybridMultilevel"/>
-    <w:tmpl w:val="25164AC8"/>
-    <w:lvl w:ilvl="0" w:tplc="04100001">
-      <w:start w:val="1"/>
-      <w:numFmt w:val="bullet"/>
-      <w:lvlText w:val=""/>
-      <w:lvlJc w:val="left"/>
-      <w:pPr>
-        <w:ind w:left="720" w:hanging="360"/>
-      </w:pPr>
-      <w:rPr>
-        <w:rFonts w:ascii="Symbol" w:hAnsi="Symbol" w:hint="default"/>
-      </w:rPr>
-    </w:lvl>
-    <w:lvl w:ilvl="1" w:tplc="04100003" w:tentative="1">
-      <w:start w:val="1"/>
-      <w:numFmt w:val="bullet"/>
-      <w:lvlText w:val="o"/>
-      <w:lvlJc w:val="left"/>
-      <w:pPr>
-        <w:ind w:left="1440" w:hanging="360"/>
-      </w:pPr>
-      <w:rPr>
-        <w:rFonts w:ascii="Courier New" w:hAnsi="Courier New" w:cs="Courier New" w:hint="default"/>
-      </w:rPr>
-    </w:lvl>
-    <w:lvl w:ilvl="2" w:tplc="04100005" w:tentative="1">
-      <w:start w:val="1"/>
-      <w:numFmt w:val="bullet"/>
-      <w:lvlText w:val=""/>
-      <w:lvlJc w:val="left"/>
-      <w:pPr>
-        <w:ind w:left="2160" w:hanging="360"/>
-      </w:pPr>
-      <w:rPr>
-        <w:rFonts w:ascii="Wingdings" w:hAnsi="Wingdings" w:hint="default"/>
-      </w:rPr>
-    </w:lvl>
-    <w:lvl w:ilvl="3" w:tplc="04100001" w:tentative="1">
-      <w:start w:val="1"/>
-      <w:numFmt w:val="bullet"/>
-      <w:lvlText w:val=""/>
-      <w:lvlJc w:val="left"/>
-      <w:pPr>
-        <w:ind w:left="2880" w:hanging="360"/>
-      </w:pPr>
-      <w:rPr>
-        <w:rFonts w:ascii="Symbol" w:hAnsi="Symbol" w:hint="default"/>
-      </w:rPr>
-    </w:lvl>
-    <w:lvl w:ilvl="4" w:tplc="04100003" w:tentative="1">
-      <w:start w:val="1"/>
-      <w:numFmt w:val="bullet"/>
-      <w:lvlText w:val="o"/>
-      <w:lvlJc w:val="left"/>
-      <w:pPr>
-        <w:ind w:left="3600" w:hanging="360"/>
-      </w:pPr>
-      <w:rPr>
-        <w:rFonts w:ascii="Courier New" w:hAnsi="Courier New" w:cs="Courier New" w:hint="default"/>
-      </w:rPr>
-    </w:lvl>
-    <w:lvl w:ilvl="5" w:tplc="04100005" w:tentative="1">
-      <w:start w:val="1"/>
-      <w:numFmt w:val="bullet"/>
-      <w:lvlText w:val=""/>
-      <w:lvlJc w:val="left"/>
-      <w:pPr>
-        <w:ind w:left="4320" w:hanging="360"/>
-      </w:pPr>
-      <w:rPr>
-        <w:rFonts w:ascii="Wingdings" w:hAnsi="Wingdings" w:hint="default"/>
-      </w:rPr>
-    </w:lvl>
-    <w:lvl w:ilvl="6" w:tplc="04100001" w:tentative="1">
-      <w:start w:val="1"/>
-      <w:numFmt w:val="bullet"/>
-      <w:lvlText w:val=""/>
-      <w:lvlJc w:val="left"/>
-      <w:pPr>
-        <w:ind w:left="5040" w:hanging="360"/>
-      </w:pPr>
-      <w:rPr>
-        <w:rFonts w:ascii="Symbol" w:hAnsi="Symbol" w:hint="default"/>
-      </w:rPr>
-    </w:lvl>
-    <w:lvl w:ilvl="7" w:tplc="04100003" w:tentative="1">
-      <w:start w:val="1"/>
-      <w:numFmt w:val="bullet"/>
-      <w:lvlText w:val="o"/>
-      <w:lvlJc w:val="left"/>
-      <w:pPr>
-        <w:ind w:left="5760" w:hanging="360"/>
-      </w:pPr>
-      <w:rPr>
-        <w:rFonts w:ascii="Courier New" w:hAnsi="Courier New" w:cs="Courier New" w:hint="default"/>
-      </w:rPr>
-    </w:lvl>
-    <w:lvl w:ilvl="8" w:tplc="04100005" w:tentative="1">
-      <w:start w:val="1"/>
-      <w:numFmt w:val="bullet"/>
-      <w:lvlText w:val=""/>
-      <w:lvlJc w:val="left"/>
-      <w:pPr>
-        <w:ind w:left="6480" w:hanging="360"/>
-      </w:pPr>
-      <w:rPr>
-        <w:rFonts w:ascii="Wingdings" w:hAnsi="Wingdings" w:hint="default"/>
-      </w:rPr>
-    </w:lvl>
-  </w:abstractNum>
-  <w:abstractNum w:abstractNumId="14" w15:restartNumberingAfterBreak="0">
-    <w:nsid w:val="2064575F"/>
-    <w:multiLevelType w:val="hybridMultilevel"/>
-    <w:tmpl w:val="D4FA15AA"/>
-    <w:lvl w:ilvl="0" w:tplc="3DB475A6">
-      <w:start w:val="1"/>
-      <w:numFmt w:val="decimal"/>
-      <w:lvlText w:val="(%1)"/>
-      <w:lvlJc w:val="left"/>
-      <w:pPr>
-        <w:ind w:left="720" w:hanging="360"/>
-      </w:pPr>
-      <w:rPr>
-        <w:rFonts w:hint="default"/>
-      </w:rPr>
-    </w:lvl>
-    <w:lvl w:ilvl="1" w:tplc="04100019" w:tentative="1">
-      <w:start w:val="1"/>
-      <w:numFmt w:val="lowerLetter"/>
-      <w:lvlText w:val="%2."/>
-      <w:lvlJc w:val="left"/>
-      <w:pPr>
-        <w:ind w:left="1440" w:hanging="360"/>
-      </w:pPr>
-    </w:lvl>
-    <w:lvl w:ilvl="2" w:tplc="0410001B" w:tentative="1">
-      <w:start w:val="1"/>
-      <w:numFmt w:val="lowerRoman"/>
-      <w:lvlText w:val="%3."/>
-      <w:lvlJc w:val="right"/>
-      <w:pPr>
-        <w:ind w:left="2160" w:hanging="180"/>
-      </w:pPr>
-    </w:lvl>
-    <w:lvl w:ilvl="3" w:tplc="0410000F" w:tentative="1">
-      <w:start w:val="1"/>
-      <w:numFmt w:val="decimal"/>
-      <w:lvlText w:val="%4."/>
-      <w:lvlJc w:val="left"/>
-      <w:pPr>
-        <w:ind w:left="2880" w:hanging="360"/>
-      </w:pPr>
-    </w:lvl>
-    <w:lvl w:ilvl="4" w:tplc="04100019" w:tentative="1">
-      <w:start w:val="1"/>
-      <w:numFmt w:val="lowerLetter"/>
-      <w:lvlText w:val="%5."/>
-      <w:lvlJc w:val="left"/>
-      <w:pPr>
-        <w:ind w:left="3600" w:hanging="360"/>
-      </w:pPr>
-    </w:lvl>
-    <w:lvl w:ilvl="5" w:tplc="0410001B" w:tentative="1">
-      <w:start w:val="1"/>
-      <w:numFmt w:val="lowerRoman"/>
-      <w:lvlText w:val="%6."/>
-      <w:lvlJc w:val="right"/>
-      <w:pPr>
-        <w:ind w:left="4320" w:hanging="180"/>
-      </w:pPr>
-    </w:lvl>
-    <w:lvl w:ilvl="6" w:tplc="0410000F" w:tentative="1">
-      <w:start w:val="1"/>
-      <w:numFmt w:val="decimal"/>
-      <w:lvlText w:val="%7."/>
-      <w:lvlJc w:val="left"/>
-      <w:pPr>
-        <w:ind w:left="5040" w:hanging="360"/>
-      </w:pPr>
-    </w:lvl>
-    <w:lvl w:ilvl="7" w:tplc="04100019" w:tentative="1">
-      <w:start w:val="1"/>
-      <w:numFmt w:val="lowerLetter"/>
-      <w:lvlText w:val="%8."/>
-      <w:lvlJc w:val="left"/>
-      <w:pPr>
-        <w:ind w:left="5760" w:hanging="360"/>
-      </w:pPr>
-    </w:lvl>
-    <w:lvl w:ilvl="8" w:tplc="0410001B" w:tentative="1">
-      <w:start w:val="1"/>
-      <w:numFmt w:val="lowerRoman"/>
-      <w:lvlText w:val="%9."/>
-      <w:lvlJc w:val="right"/>
-      <w:pPr>
-        <w:ind w:left="6480" w:hanging="180"/>
-      </w:pPr>
-    </w:lvl>
-  </w:abstractNum>
-  <w:abstractNum w:abstractNumId="15" w15:restartNumberingAfterBreak="0">
-    <w:nsid w:val="3029402D"/>
-    <w:multiLevelType w:val="hybridMultilevel"/>
-    <w:tmpl w:val="66B8F842"/>
-    <w:lvl w:ilvl="0" w:tplc="04100001">
-      <w:start w:val="1"/>
-      <w:numFmt w:val="bullet"/>
-      <w:lvlText w:val=""/>
-      <w:lvlJc w:val="left"/>
-      <w:pPr>
-        <w:ind w:left="720" w:hanging="360"/>
-      </w:pPr>
-      <w:rPr>
-        <w:rFonts w:ascii="Symbol" w:hAnsi="Symbol" w:hint="default"/>
-      </w:rPr>
-    </w:lvl>
-    <w:lvl w:ilvl="1" w:tplc="04100003" w:tentative="1">
-      <w:start w:val="1"/>
-      <w:numFmt w:val="bullet"/>
-      <w:lvlText w:val="o"/>
-      <w:lvlJc w:val="left"/>
-      <w:pPr>
-        <w:ind w:left="1440" w:hanging="360"/>
-      </w:pPr>
-      <w:rPr>
-        <w:rFonts w:ascii="Courier New" w:hAnsi="Courier New" w:cs="Courier New" w:hint="default"/>
-      </w:rPr>
-    </w:lvl>
-    <w:lvl w:ilvl="2" w:tplc="04100005" w:tentative="1">
-      <w:start w:val="1"/>
-      <w:numFmt w:val="bullet"/>
-      <w:lvlText w:val=""/>
-      <w:lvlJc w:val="left"/>
-      <w:pPr>
-        <w:ind w:left="2160" w:hanging="360"/>
-      </w:pPr>
-      <w:rPr>
-        <w:rFonts w:ascii="Wingdings" w:hAnsi="Wingdings" w:hint="default"/>
-      </w:rPr>
-    </w:lvl>
-    <w:lvl w:ilvl="3" w:tplc="04100001" w:tentative="1">
-      <w:start w:val="1"/>
-      <w:numFmt w:val="bullet"/>
-      <w:lvlText w:val=""/>
-      <w:lvlJc w:val="left"/>
-      <w:pPr>
-        <w:ind w:left="2880" w:hanging="360"/>
-      </w:pPr>
-      <w:rPr>
-        <w:rFonts w:ascii="Symbol" w:hAnsi="Symbol" w:hint="default"/>
-      </w:rPr>
-    </w:lvl>
-    <w:lvl w:ilvl="4" w:tplc="04100003" w:tentative="1">
-      <w:start w:val="1"/>
-      <w:numFmt w:val="bullet"/>
-      <w:lvlText w:val="o"/>
-      <w:lvlJc w:val="left"/>
-      <w:pPr>
-        <w:ind w:left="3600" w:hanging="360"/>
-      </w:pPr>
-      <w:rPr>
-        <w:rFonts w:ascii="Courier New" w:hAnsi="Courier New" w:cs="Courier New" w:hint="default"/>
-      </w:rPr>
-    </w:lvl>
-    <w:lvl w:ilvl="5" w:tplc="04100005" w:tentative="1">
-      <w:start w:val="1"/>
-      <w:numFmt w:val="bullet"/>
-      <w:lvlText w:val=""/>
-      <w:lvlJc w:val="left"/>
-      <w:pPr>
-        <w:ind w:left="4320" w:hanging="360"/>
-      </w:pPr>
-      <w:rPr>
-        <w:rFonts w:ascii="Wingdings" w:hAnsi="Wingdings" w:hint="default"/>
-      </w:rPr>
-    </w:lvl>
-    <w:lvl w:ilvl="6" w:tplc="04100001" w:tentative="1">
-      <w:start w:val="1"/>
-      <w:numFmt w:val="bullet"/>
-      <w:lvlText w:val=""/>
-      <w:lvlJc w:val="left"/>
-      <w:pPr>
-        <w:ind w:left="5040" w:hanging="360"/>
-      </w:pPr>
-      <w:rPr>
-        <w:rFonts w:ascii="Symbol" w:hAnsi="Symbol" w:hint="default"/>
-      </w:rPr>
-    </w:lvl>
-    <w:lvl w:ilvl="7" w:tplc="04100003" w:tentative="1">
-      <w:start w:val="1"/>
-      <w:numFmt w:val="bullet"/>
-      <w:lvlText w:val="o"/>
-      <w:lvlJc w:val="left"/>
-      <w:pPr>
-        <w:ind w:left="5760" w:hanging="360"/>
-      </w:pPr>
-      <w:rPr>
-        <w:rFonts w:ascii="Courier New" w:hAnsi="Courier New" w:cs="Courier New" w:hint="default"/>
-      </w:rPr>
-    </w:lvl>
-    <w:lvl w:ilvl="8" w:tplc="04100005" w:tentative="1">
-      <w:start w:val="1"/>
-      <w:numFmt w:val="bullet"/>
-      <w:lvlText w:val=""/>
-      <w:lvlJc w:val="left"/>
-      <w:pPr>
-        <w:ind w:left="6480" w:hanging="360"/>
-      </w:pPr>
-      <w:rPr>
-        <w:rFonts w:ascii="Wingdings" w:hAnsi="Wingdings" w:hint="default"/>
-      </w:rPr>
-    </w:lvl>
-  </w:abstractNum>
-  <w:abstractNum w:abstractNumId="16" w15:restartNumberingAfterBreak="0">
-    <w:nsid w:val="3196796E"/>
-    <w:multiLevelType w:val="hybridMultilevel"/>
-    <w:tmpl w:val="72F830A4"/>
-    <w:lvl w:ilvl="0" w:tplc="04100001">
-      <w:start w:val="1"/>
-      <w:numFmt w:val="bullet"/>
-      <w:lvlText w:val=""/>
-      <w:lvlJc w:val="left"/>
-      <w:pPr>
-        <w:ind w:left="1496" w:hanging="360"/>
-      </w:pPr>
-      <w:rPr>
-        <w:rFonts w:ascii="Symbol" w:hAnsi="Symbol" w:hint="default"/>
-      </w:rPr>
-    </w:lvl>
-    <w:lvl w:ilvl="1" w:tplc="04100003" w:tentative="1">
-      <w:start w:val="1"/>
-      <w:numFmt w:val="bullet"/>
-      <w:lvlText w:val="o"/>
-      <w:lvlJc w:val="left"/>
-      <w:pPr>
-        <w:ind w:left="2216" w:hanging="360"/>
-      </w:pPr>
-      <w:rPr>
-        <w:rFonts w:ascii="Courier New" w:hAnsi="Courier New" w:cs="Courier New" w:hint="default"/>
-      </w:rPr>
-    </w:lvl>
-    <w:lvl w:ilvl="2" w:tplc="04100005" w:tentative="1">
-      <w:start w:val="1"/>
-      <w:numFmt w:val="bullet"/>
-      <w:lvlText w:val=""/>
-      <w:lvlJc w:val="left"/>
-      <w:pPr>
-        <w:ind w:left="2936" w:hanging="360"/>
-      </w:pPr>
-      <w:rPr>
-        <w:rFonts w:ascii="Wingdings" w:hAnsi="Wingdings" w:hint="default"/>
-      </w:rPr>
-    </w:lvl>
-    <w:lvl w:ilvl="3" w:tplc="04100001" w:tentative="1">
-      <w:start w:val="1"/>
-      <w:numFmt w:val="bullet"/>
-      <w:lvlText w:val=""/>
-      <w:lvlJc w:val="left"/>
-      <w:pPr>
-        <w:ind w:left="3656" w:hanging="360"/>
-      </w:pPr>
-      <w:rPr>
-        <w:rFonts w:ascii="Symbol" w:hAnsi="Symbol" w:hint="default"/>
-      </w:rPr>
-    </w:lvl>
-    <w:lvl w:ilvl="4" w:tplc="04100003" w:tentative="1">
-      <w:start w:val="1"/>
-      <w:numFmt w:val="bullet"/>
-      <w:lvlText w:val="o"/>
-      <w:lvlJc w:val="left"/>
-      <w:pPr>
-        <w:ind w:left="4376" w:hanging="360"/>
-      </w:pPr>
-      <w:rPr>
-        <w:rFonts w:ascii="Courier New" w:hAnsi="Courier New" w:cs="Courier New" w:hint="default"/>
-      </w:rPr>
-    </w:lvl>
-    <w:lvl w:ilvl="5" w:tplc="04100005" w:tentative="1">
-      <w:start w:val="1"/>
-      <w:numFmt w:val="bullet"/>
-      <w:lvlText w:val=""/>
-      <w:lvlJc w:val="left"/>
-      <w:pPr>
-        <w:ind w:left="5096" w:hanging="360"/>
-      </w:pPr>
-      <w:rPr>
-        <w:rFonts w:ascii="Wingdings" w:hAnsi="Wingdings" w:hint="default"/>
-      </w:rPr>
-    </w:lvl>
-    <w:lvl w:ilvl="6" w:tplc="04100001" w:tentative="1">
-      <w:start w:val="1"/>
-      <w:numFmt w:val="bullet"/>
-      <w:lvlText w:val=""/>
-      <w:lvlJc w:val="left"/>
-      <w:pPr>
-        <w:ind w:left="5816" w:hanging="360"/>
-      </w:pPr>
-      <w:rPr>
-        <w:rFonts w:ascii="Symbol" w:hAnsi="Symbol" w:hint="default"/>
-      </w:rPr>
-    </w:lvl>
-    <w:lvl w:ilvl="7" w:tplc="04100003" w:tentative="1">
-      <w:start w:val="1"/>
-      <w:numFmt w:val="bullet"/>
-      <w:lvlText w:val="o"/>
-      <w:lvlJc w:val="left"/>
-      <w:pPr>
-        <w:ind w:left="6536" w:hanging="360"/>
-      </w:pPr>
-      <w:rPr>
-        <w:rFonts w:ascii="Courier New" w:hAnsi="Courier New" w:cs="Courier New" w:hint="default"/>
-      </w:rPr>
-    </w:lvl>
-    <w:lvl w:ilvl="8" w:tplc="04100005" w:tentative="1">
-      <w:start w:val="1"/>
-      <w:numFmt w:val="bullet"/>
-      <w:lvlText w:val=""/>
-      <w:lvlJc w:val="left"/>
-      <w:pPr>
-        <w:ind w:left="7256" w:hanging="360"/>
-      </w:pPr>
-      <w:rPr>
-        <w:rFonts w:ascii="Wingdings" w:hAnsi="Wingdings" w:hint="default"/>
-      </w:rPr>
-    </w:lvl>
-  </w:abstractNum>
-  <w:abstractNum w:abstractNumId="17" w15:restartNumberingAfterBreak="0">
-    <w:nsid w:val="346A0BFE"/>
-    <w:multiLevelType w:val="hybridMultilevel"/>
-    <w:tmpl w:val="A25E698E"/>
-    <w:lvl w:ilvl="0" w:tplc="04100001">
-      <w:start w:val="1"/>
-      <w:numFmt w:val="bullet"/>
-      <w:lvlText w:val=""/>
-      <w:lvlJc w:val="left"/>
-      <w:pPr>
-        <w:ind w:left="1440" w:hanging="360"/>
-      </w:pPr>
-      <w:rPr>
-        <w:rFonts w:ascii="Symbol" w:hAnsi="Symbol" w:hint="default"/>
-      </w:rPr>
-    </w:lvl>
-    <w:lvl w:ilvl="1" w:tplc="04100003" w:tentative="1">
-      <w:start w:val="1"/>
-      <w:numFmt w:val="bullet"/>
-      <w:lvlText w:val="o"/>
-      <w:lvlJc w:val="left"/>
-      <w:pPr>
-        <w:ind w:left="2160" w:hanging="360"/>
-      </w:pPr>
-      <w:rPr>
-        <w:rFonts w:ascii="Courier New" w:hAnsi="Courier New" w:cs="Courier New" w:hint="default"/>
-      </w:rPr>
-    </w:lvl>
-    <w:lvl w:ilvl="2" w:tplc="04100005" w:tentative="1">
-      <w:start w:val="1"/>
-      <w:numFmt w:val="bullet"/>
-      <w:lvlText w:val=""/>
-      <w:lvlJc w:val="left"/>
-      <w:pPr>
-        <w:ind w:left="2880" w:hanging="360"/>
-      </w:pPr>
-      <w:rPr>
-        <w:rFonts w:ascii="Wingdings" w:hAnsi="Wingdings" w:hint="default"/>
-      </w:rPr>
-    </w:lvl>
-    <w:lvl w:ilvl="3" w:tplc="04100001" w:tentative="1">
-      <w:start w:val="1"/>
-      <w:numFmt w:val="bullet"/>
-      <w:lvlText w:val=""/>
-      <w:lvlJc w:val="left"/>
-      <w:pPr>
-        <w:ind w:left="3600" w:hanging="360"/>
-      </w:pPr>
-      <w:rPr>
-        <w:rFonts w:ascii="Symbol" w:hAnsi="Symbol" w:hint="default"/>
-      </w:rPr>
-    </w:lvl>
-    <w:lvl w:ilvl="4" w:tplc="04100003" w:tentative="1">
-      <w:start w:val="1"/>
-      <w:numFmt w:val="bullet"/>
-      <w:lvlText w:val="o"/>
-      <w:lvlJc w:val="left"/>
-      <w:pPr>
-        <w:ind w:left="4320" w:hanging="360"/>
-      </w:pPr>
-      <w:rPr>
-        <w:rFonts w:ascii="Courier New" w:hAnsi="Courier New" w:cs="Courier New" w:hint="default"/>
-      </w:rPr>
-    </w:lvl>
-    <w:lvl w:ilvl="5" w:tplc="04100005" w:tentative="1">
-      <w:start w:val="1"/>
-      <w:numFmt w:val="bullet"/>
-      <w:lvlText w:val=""/>
-      <w:lvlJc w:val="left"/>
-      <w:pPr>
-        <w:ind w:left="5040" w:hanging="360"/>
-      </w:pPr>
-      <w:rPr>
-        <w:rFonts w:ascii="Wingdings" w:hAnsi="Wingdings" w:hint="default"/>
-      </w:rPr>
-    </w:lvl>
-    <w:lvl w:ilvl="6" w:tplc="04100001" w:tentative="1">
-      <w:start w:val="1"/>
-      <w:numFmt w:val="bullet"/>
-      <w:lvlText w:val=""/>
-      <w:lvlJc w:val="left"/>
-      <w:pPr>
-        <w:ind w:left="5760" w:hanging="360"/>
-      </w:pPr>
-      <w:rPr>
-        <w:rFonts w:ascii="Symbol" w:hAnsi="Symbol" w:hint="default"/>
-      </w:rPr>
-    </w:lvl>
-    <w:lvl w:ilvl="7" w:tplc="04100003" w:tentative="1">
-      <w:start w:val="1"/>
-      <w:numFmt w:val="bullet"/>
-      <w:lvlText w:val="o"/>
-      <w:lvlJc w:val="left"/>
-      <w:pPr>
-        <w:ind w:left="6480" w:hanging="360"/>
-      </w:pPr>
-      <w:rPr>
-        <w:rFonts w:ascii="Courier New" w:hAnsi="Courier New" w:cs="Courier New" w:hint="default"/>
-      </w:rPr>
-    </w:lvl>
-    <w:lvl w:ilvl="8" w:tplc="04100005" w:tentative="1">
-      <w:start w:val="1"/>
-      <w:numFmt w:val="bullet"/>
-      <w:lvlText w:val=""/>
-      <w:lvlJc w:val="left"/>
-      <w:pPr>
-        <w:ind w:left="7200" w:hanging="360"/>
-      </w:pPr>
-      <w:rPr>
-        <w:rFonts w:ascii="Wingdings" w:hAnsi="Wingdings" w:hint="default"/>
-      </w:rPr>
-    </w:lvl>
-  </w:abstractNum>
-  <w:abstractNum w:abstractNumId="18" w15:restartNumberingAfterBreak="0">
-    <w:nsid w:val="34CB0721"/>
-    <w:multiLevelType w:val="hybridMultilevel"/>
-    <w:tmpl w:val="5EA8BC9A"/>
-    <w:lvl w:ilvl="0" w:tplc="04100001">
-      <w:start w:val="1"/>
-      <w:numFmt w:val="bullet"/>
-      <w:lvlText w:val=""/>
-      <w:lvlJc w:val="left"/>
-      <w:pPr>
-        <w:ind w:left="720" w:hanging="360"/>
-      </w:pPr>
-      <w:rPr>
-        <w:rFonts w:ascii="Symbol" w:hAnsi="Symbol" w:hint="default"/>
-      </w:rPr>
-    </w:lvl>
-    <w:lvl w:ilvl="1" w:tplc="04100003" w:tentative="1">
-      <w:start w:val="1"/>
-      <w:numFmt w:val="bullet"/>
-      <w:lvlText w:val="o"/>
-      <w:lvlJc w:val="left"/>
-      <w:pPr>
-        <w:ind w:left="1440" w:hanging="360"/>
-      </w:pPr>
-      <w:rPr>
-        <w:rFonts w:ascii="Courier New" w:hAnsi="Courier New" w:cs="Courier New" w:hint="default"/>
-      </w:rPr>
-    </w:lvl>
-    <w:lvl w:ilvl="2" w:tplc="04100005" w:tentative="1">
-      <w:start w:val="1"/>
-      <w:numFmt w:val="bullet"/>
-      <w:lvlText w:val=""/>
-      <w:lvlJc w:val="left"/>
-      <w:pPr>
-        <w:ind w:left="2160" w:hanging="360"/>
-      </w:pPr>
-      <w:rPr>
-        <w:rFonts w:ascii="Wingdings" w:hAnsi="Wingdings" w:hint="default"/>
-      </w:rPr>
-    </w:lvl>
-    <w:lvl w:ilvl="3" w:tplc="04100001" w:tentative="1">
-      <w:start w:val="1"/>
-      <w:numFmt w:val="bullet"/>
-      <w:lvlText w:val=""/>
-      <w:lvlJc w:val="left"/>
-      <w:pPr>
-        <w:ind w:left="2880" w:hanging="360"/>
-      </w:pPr>
-      <w:rPr>
-        <w:rFonts w:ascii="Symbol" w:hAnsi="Symbol" w:hint="default"/>
-      </w:rPr>
-    </w:lvl>
-    <w:lvl w:ilvl="4" w:tplc="04100003" w:tentative="1">
-      <w:start w:val="1"/>
-      <w:numFmt w:val="bullet"/>
-      <w:lvlText w:val="o"/>
-      <w:lvlJc w:val="left"/>
-      <w:pPr>
-        <w:ind w:left="3600" w:hanging="360"/>
-      </w:pPr>
-      <w:rPr>
-        <w:rFonts w:ascii="Courier New" w:hAnsi="Courier New" w:cs="Courier New" w:hint="default"/>
-      </w:rPr>
-    </w:lvl>
-    <w:lvl w:ilvl="5" w:tplc="04100005" w:tentative="1">
-      <w:start w:val="1"/>
-      <w:numFmt w:val="bullet"/>
-      <w:lvlText w:val=""/>
-      <w:lvlJc w:val="left"/>
-      <w:pPr>
-        <w:ind w:left="4320" w:hanging="360"/>
-      </w:pPr>
-      <w:rPr>
-        <w:rFonts w:ascii="Wingdings" w:hAnsi="Wingdings" w:hint="default"/>
-      </w:rPr>
-    </w:lvl>
-    <w:lvl w:ilvl="6" w:tplc="04100001" w:tentative="1">
-      <w:start w:val="1"/>
-      <w:numFmt w:val="bullet"/>
-      <w:lvlText w:val=""/>
-      <w:lvlJc w:val="left"/>
-      <w:pPr>
-        <w:ind w:left="5040" w:hanging="360"/>
-      </w:pPr>
-      <w:rPr>
-        <w:rFonts w:ascii="Symbol" w:hAnsi="Symbol" w:hint="default"/>
-      </w:rPr>
-    </w:lvl>
-    <w:lvl w:ilvl="7" w:tplc="04100003" w:tentative="1">
-      <w:start w:val="1"/>
-      <w:numFmt w:val="bullet"/>
-      <w:lvlText w:val="o"/>
-      <w:lvlJc w:val="left"/>
-      <w:pPr>
-        <w:ind w:left="5760" w:hanging="360"/>
-      </w:pPr>
-      <w:rPr>
-        <w:rFonts w:ascii="Courier New" w:hAnsi="Courier New" w:cs="Courier New" w:hint="default"/>
-      </w:rPr>
-    </w:lvl>
-    <w:lvl w:ilvl="8" w:tplc="04100005" w:tentative="1">
-      <w:start w:val="1"/>
-      <w:numFmt w:val="bullet"/>
-      <w:lvlText w:val=""/>
-      <w:lvlJc w:val="left"/>
-      <w:pPr>
-        <w:ind w:left="6480" w:hanging="360"/>
-      </w:pPr>
-      <w:rPr>
-        <w:rFonts w:ascii="Wingdings" w:hAnsi="Wingdings" w:hint="default"/>
-      </w:rPr>
-    </w:lvl>
-  </w:abstractNum>
-  <w:abstractNum w:abstractNumId="19" w15:restartNumberingAfterBreak="0">
-    <w:nsid w:val="36435E76"/>
-    <w:multiLevelType w:val="hybridMultilevel"/>
-    <w:tmpl w:val="C85052B4"/>
-    <w:lvl w:ilvl="0" w:tplc="E05CDF0E">
-      <w:start w:val="1"/>
-      <w:numFmt w:val="bullet"/>
-      <w:lvlText w:val="-"/>
-      <w:lvlJc w:val="left"/>
-      <w:pPr>
-        <w:ind w:left="440" w:hanging="360"/>
-      </w:pPr>
-      <w:rPr>
-        <w:rFonts w:ascii="Verdana" w:eastAsiaTheme="minorHAnsi" w:hAnsi="Verdana" w:cstheme="minorBidi" w:hint="default"/>
-      </w:rPr>
-    </w:lvl>
-    <w:lvl w:ilvl="1" w:tplc="04100003">
-      <w:start w:val="1"/>
-      <w:numFmt w:val="bullet"/>
-      <w:lvlText w:val="o"/>
-      <w:lvlJc w:val="left"/>
-      <w:pPr>
-        <w:ind w:left="1160" w:hanging="360"/>
-      </w:pPr>
-      <w:rPr>
-        <w:rFonts w:ascii="Courier New" w:hAnsi="Courier New" w:cs="Courier New" w:hint="default"/>
-      </w:rPr>
-    </w:lvl>
-    <w:lvl w:ilvl="2" w:tplc="04100005" w:tentative="1">
-      <w:start w:val="1"/>
-      <w:numFmt w:val="bullet"/>
-      <w:lvlText w:val=""/>
-      <w:lvlJc w:val="left"/>
-      <w:pPr>
-        <w:ind w:left="1880" w:hanging="360"/>
-      </w:pPr>
-      <w:rPr>
-        <w:rFonts w:ascii="Wingdings" w:hAnsi="Wingdings" w:hint="default"/>
-      </w:rPr>
-    </w:lvl>
-    <w:lvl w:ilvl="3" w:tplc="04100001" w:tentative="1">
-      <w:start w:val="1"/>
-      <w:numFmt w:val="bullet"/>
-      <w:lvlText w:val=""/>
-      <w:lvlJc w:val="left"/>
-      <w:pPr>
-        <w:ind w:left="2600" w:hanging="360"/>
-      </w:pPr>
-      <w:rPr>
-        <w:rFonts w:ascii="Symbol" w:hAnsi="Symbol" w:hint="default"/>
-      </w:rPr>
-    </w:lvl>
-    <w:lvl w:ilvl="4" w:tplc="04100003" w:tentative="1">
-      <w:start w:val="1"/>
-      <w:numFmt w:val="bullet"/>
-      <w:lvlText w:val="o"/>
-      <w:lvlJc w:val="left"/>
-      <w:pPr>
-        <w:ind w:left="3320" w:hanging="360"/>
-      </w:pPr>
-      <w:rPr>
-        <w:rFonts w:ascii="Courier New" w:hAnsi="Courier New" w:cs="Courier New" w:hint="default"/>
-      </w:rPr>
-    </w:lvl>
-    <w:lvl w:ilvl="5" w:tplc="04100005" w:tentative="1">
-      <w:start w:val="1"/>
-      <w:numFmt w:val="bullet"/>
-      <w:lvlText w:val=""/>
-      <w:lvlJc w:val="left"/>
-      <w:pPr>
-        <w:ind w:left="4040" w:hanging="360"/>
-      </w:pPr>
-      <w:rPr>
-        <w:rFonts w:ascii="Wingdings" w:hAnsi="Wingdings" w:hint="default"/>
-      </w:rPr>
-    </w:lvl>
-    <w:lvl w:ilvl="6" w:tplc="04100001" w:tentative="1">
-      <w:start w:val="1"/>
-      <w:numFmt w:val="bullet"/>
-      <w:lvlText w:val=""/>
-      <w:lvlJc w:val="left"/>
-      <w:pPr>
-        <w:ind w:left="4760" w:hanging="360"/>
-      </w:pPr>
-      <w:rPr>
-        <w:rFonts w:ascii="Symbol" w:hAnsi="Symbol" w:hint="default"/>
-      </w:rPr>
-    </w:lvl>
-    <w:lvl w:ilvl="7" w:tplc="04100003" w:tentative="1">
-      <w:start w:val="1"/>
-      <w:numFmt w:val="bullet"/>
-      <w:lvlText w:val="o"/>
-      <w:lvlJc w:val="left"/>
-      <w:pPr>
-        <w:ind w:left="5480" w:hanging="360"/>
-      </w:pPr>
-      <w:rPr>
-        <w:rFonts w:ascii="Courier New" w:hAnsi="Courier New" w:cs="Courier New" w:hint="default"/>
-      </w:rPr>
-    </w:lvl>
-    <w:lvl w:ilvl="8" w:tplc="04100005" w:tentative="1">
-      <w:start w:val="1"/>
-      <w:numFmt w:val="bullet"/>
-      <w:lvlText w:val=""/>
-      <w:lvlJc w:val="left"/>
-      <w:pPr>
-        <w:ind w:left="6200" w:hanging="360"/>
-      </w:pPr>
-      <w:rPr>
-        <w:rFonts w:ascii="Wingdings" w:hAnsi="Wingdings" w:hint="default"/>
-      </w:rPr>
-    </w:lvl>
-  </w:abstractNum>
-  <w:abstractNum w:abstractNumId="20" w15:restartNumberingAfterBreak="0">
-    <w:nsid w:val="37B00B97"/>
-    <w:multiLevelType w:val="hybridMultilevel"/>
-    <w:tmpl w:val="A29A8F82"/>
-    <w:lvl w:ilvl="0" w:tplc="D5D4E18E">
-      <w:numFmt w:val="bullet"/>
-      <w:lvlText w:val="-"/>
-      <w:lvlJc w:val="left"/>
-      <w:pPr>
-        <w:ind w:left="420" w:hanging="360"/>
-      </w:pPr>
-      <w:rPr>
-        <w:rFonts w:ascii="Helvetica Neue" w:eastAsiaTheme="minorHAnsi" w:hAnsi="Helvetica Neue" w:cs="Tahoma (Corpo CS)" w:hint="default"/>
-      </w:rPr>
-    </w:lvl>
-    <w:lvl w:ilvl="1" w:tplc="04100003" w:tentative="1">
-      <w:start w:val="1"/>
-      <w:numFmt w:val="bullet"/>
-      <w:lvlText w:val="o"/>
-      <w:lvlJc w:val="left"/>
-      <w:pPr>
-        <w:ind w:left="1140" w:hanging="360"/>
-      </w:pPr>
-      <w:rPr>
-        <w:rFonts w:ascii="Courier New" w:hAnsi="Courier New" w:cs="Courier New" w:hint="default"/>
-      </w:rPr>
-    </w:lvl>
-    <w:lvl w:ilvl="2" w:tplc="04100005" w:tentative="1">
-      <w:start w:val="1"/>
-      <w:numFmt w:val="bullet"/>
-      <w:lvlText w:val=""/>
-      <w:lvlJc w:val="left"/>
-      <w:pPr>
-        <w:ind w:left="1860" w:hanging="360"/>
-      </w:pPr>
-      <w:rPr>
-        <w:rFonts w:ascii="Wingdings" w:hAnsi="Wingdings" w:hint="default"/>
-      </w:rPr>
-    </w:lvl>
-    <w:lvl w:ilvl="3" w:tplc="04100001" w:tentative="1">
-      <w:start w:val="1"/>
-      <w:numFmt w:val="bullet"/>
-      <w:lvlText w:val=""/>
-      <w:lvlJc w:val="left"/>
-      <w:pPr>
-        <w:ind w:left="2580" w:hanging="360"/>
-      </w:pPr>
-      <w:rPr>
-        <w:rFonts w:ascii="Symbol" w:hAnsi="Symbol" w:hint="default"/>
-      </w:rPr>
-    </w:lvl>
-    <w:lvl w:ilvl="4" w:tplc="04100003" w:tentative="1">
-      <w:start w:val="1"/>
-      <w:numFmt w:val="bullet"/>
-      <w:lvlText w:val="o"/>
-      <w:lvlJc w:val="left"/>
-      <w:pPr>
-        <w:ind w:left="3300" w:hanging="360"/>
-      </w:pPr>
-      <w:rPr>
-        <w:rFonts w:ascii="Courier New" w:hAnsi="Courier New" w:cs="Courier New" w:hint="default"/>
-      </w:rPr>
-    </w:lvl>
-    <w:lvl w:ilvl="5" w:tplc="04100005" w:tentative="1">
-      <w:start w:val="1"/>
-      <w:numFmt w:val="bullet"/>
-      <w:lvlText w:val=""/>
-      <w:lvlJc w:val="left"/>
-      <w:pPr>
-        <w:ind w:left="4020" w:hanging="360"/>
-      </w:pPr>
-      <w:rPr>
-        <w:rFonts w:ascii="Wingdings" w:hAnsi="Wingdings" w:hint="default"/>
-      </w:rPr>
-    </w:lvl>
-    <w:lvl w:ilvl="6" w:tplc="04100001" w:tentative="1">
-      <w:start w:val="1"/>
-      <w:numFmt w:val="bullet"/>
-      <w:lvlText w:val=""/>
-      <w:lvlJc w:val="left"/>
-      <w:pPr>
-        <w:ind w:left="4740" w:hanging="360"/>
-      </w:pPr>
-      <w:rPr>
-        <w:rFonts w:ascii="Symbol" w:hAnsi="Symbol" w:hint="default"/>
-      </w:rPr>
-    </w:lvl>
-    <w:lvl w:ilvl="7" w:tplc="04100003" w:tentative="1">
-      <w:start w:val="1"/>
-      <w:numFmt w:val="bullet"/>
-      <w:lvlText w:val="o"/>
-      <w:lvlJc w:val="left"/>
-      <w:pPr>
-        <w:ind w:left="5460" w:hanging="360"/>
-      </w:pPr>
-      <w:rPr>
-        <w:rFonts w:ascii="Courier New" w:hAnsi="Courier New" w:cs="Courier New" w:hint="default"/>
-      </w:rPr>
-    </w:lvl>
-    <w:lvl w:ilvl="8" w:tplc="04100005" w:tentative="1">
-      <w:start w:val="1"/>
-      <w:numFmt w:val="bullet"/>
-      <w:lvlText w:val=""/>
-      <w:lvlJc w:val="left"/>
-      <w:pPr>
-        <w:ind w:left="6180" w:hanging="360"/>
-      </w:pPr>
-      <w:rPr>
-        <w:rFonts w:ascii="Wingdings" w:hAnsi="Wingdings" w:hint="default"/>
-      </w:rPr>
-    </w:lvl>
-  </w:abstractNum>
-  <w:abstractNum w:abstractNumId="21" w15:restartNumberingAfterBreak="0">
-    <w:nsid w:val="3C927F1A"/>
-    <w:multiLevelType w:val="hybridMultilevel"/>
-    <w:tmpl w:val="7AD49D0E"/>
-    <w:lvl w:ilvl="0" w:tplc="E05CDF0E">
-      <w:start w:val="1"/>
-      <w:numFmt w:val="bullet"/>
-      <w:lvlText w:val="-"/>
-      <w:lvlJc w:val="left"/>
-      <w:pPr>
-        <w:ind w:left="440" w:hanging="360"/>
-      </w:pPr>
-      <w:rPr>
-        <w:rFonts w:ascii="Verdana" w:eastAsiaTheme="minorHAnsi" w:hAnsi="Verdana" w:cstheme="minorBidi" w:hint="default"/>
-      </w:rPr>
-    </w:lvl>
-    <w:lvl w:ilvl="1" w:tplc="04100003" w:tentative="1">
-      <w:start w:val="1"/>
-      <w:numFmt w:val="bullet"/>
-      <w:lvlText w:val="o"/>
-      <w:lvlJc w:val="left"/>
-      <w:pPr>
-        <w:ind w:left="1440" w:hanging="360"/>
-      </w:pPr>
-      <w:rPr>
-        <w:rFonts w:ascii="Courier New" w:hAnsi="Courier New" w:cs="Courier New" w:hint="default"/>
-      </w:rPr>
-    </w:lvl>
-    <w:lvl w:ilvl="2" w:tplc="04100005" w:tentative="1">
-      <w:start w:val="1"/>
-      <w:numFmt w:val="bullet"/>
-      <w:lvlText w:val=""/>
-      <w:lvlJc w:val="left"/>
-      <w:pPr>
-        <w:ind w:left="2160" w:hanging="360"/>
-      </w:pPr>
-      <w:rPr>
-        <w:rFonts w:ascii="Wingdings" w:hAnsi="Wingdings" w:hint="default"/>
-      </w:rPr>
-    </w:lvl>
-    <w:lvl w:ilvl="3" w:tplc="04100001" w:tentative="1">
-      <w:start w:val="1"/>
-      <w:numFmt w:val="bullet"/>
-      <w:lvlText w:val=""/>
-      <w:lvlJc w:val="left"/>
-      <w:pPr>
-        <w:ind w:left="2880" w:hanging="360"/>
-      </w:pPr>
-      <w:rPr>
-        <w:rFonts w:ascii="Symbol" w:hAnsi="Symbol" w:hint="default"/>
-      </w:rPr>
-    </w:lvl>
-    <w:lvl w:ilvl="4" w:tplc="04100003" w:tentative="1">
-      <w:start w:val="1"/>
-      <w:numFmt w:val="bullet"/>
-      <w:lvlText w:val="o"/>
-      <w:lvlJc w:val="left"/>
-      <w:pPr>
-        <w:ind w:left="3600" w:hanging="360"/>
-      </w:pPr>
-      <w:rPr>
-        <w:rFonts w:ascii="Courier New" w:hAnsi="Courier New" w:cs="Courier New" w:hint="default"/>
-      </w:rPr>
-    </w:lvl>
-    <w:lvl w:ilvl="5" w:tplc="04100005" w:tentative="1">
-      <w:start w:val="1"/>
-      <w:numFmt w:val="bullet"/>
-      <w:lvlText w:val=""/>
-      <w:lvlJc w:val="left"/>
-      <w:pPr>
-        <w:ind w:left="4320" w:hanging="360"/>
-      </w:pPr>
-      <w:rPr>
-        <w:rFonts w:ascii="Wingdings" w:hAnsi="Wingdings" w:hint="default"/>
-      </w:rPr>
-    </w:lvl>
-    <w:lvl w:ilvl="6" w:tplc="04100001" w:tentative="1">
-      <w:start w:val="1"/>
-      <w:numFmt w:val="bullet"/>
-      <w:lvlText w:val=""/>
-      <w:lvlJc w:val="left"/>
-      <w:pPr>
-        <w:ind w:left="5040" w:hanging="360"/>
-      </w:pPr>
-      <w:rPr>
-        <w:rFonts w:ascii="Symbol" w:hAnsi="Symbol" w:hint="default"/>
-      </w:rPr>
-    </w:lvl>
-    <w:lvl w:ilvl="7" w:tplc="04100003" w:tentative="1">
-      <w:start w:val="1"/>
-      <w:numFmt w:val="bullet"/>
-      <w:lvlText w:val="o"/>
-      <w:lvlJc w:val="left"/>
-      <w:pPr>
-        <w:ind w:left="5760" w:hanging="360"/>
-      </w:pPr>
-      <w:rPr>
-        <w:rFonts w:ascii="Courier New" w:hAnsi="Courier New" w:cs="Courier New" w:hint="default"/>
-      </w:rPr>
-    </w:lvl>
-    <w:lvl w:ilvl="8" w:tplc="04100005" w:tentative="1">
-      <w:start w:val="1"/>
-      <w:numFmt w:val="bullet"/>
-      <w:lvlText w:val=""/>
-      <w:lvlJc w:val="left"/>
-      <w:pPr>
-        <w:ind w:left="6480" w:hanging="360"/>
-      </w:pPr>
-      <w:rPr>
-        <w:rFonts w:ascii="Wingdings" w:hAnsi="Wingdings" w:hint="default"/>
-      </w:rPr>
-    </w:lvl>
-  </w:abstractNum>
-  <w:abstractNum w:abstractNumId="22" w15:restartNumberingAfterBreak="0">
-    <w:nsid w:val="4009533F"/>
-    <w:multiLevelType w:val="hybridMultilevel"/>
-    <w:tmpl w:val="F18051B0"/>
-    <w:lvl w:ilvl="0" w:tplc="04100001">
-      <w:start w:val="1"/>
-      <w:numFmt w:val="bullet"/>
-      <w:lvlText w:val=""/>
-      <w:lvlJc w:val="left"/>
-      <w:pPr>
-        <w:ind w:left="785" w:hanging="360"/>
-      </w:pPr>
-      <w:rPr>
-        <w:rFonts w:ascii="Symbol" w:hAnsi="Symbol" w:hint="default"/>
-      </w:rPr>
-    </w:lvl>
-    <w:lvl w:ilvl="1" w:tplc="04100003" w:tentative="1">
-      <w:start w:val="1"/>
-      <w:numFmt w:val="bullet"/>
-      <w:lvlText w:val="o"/>
-      <w:lvlJc w:val="left"/>
-      <w:pPr>
-        <w:ind w:left="1505" w:hanging="360"/>
-      </w:pPr>
-      <w:rPr>
-        <w:rFonts w:ascii="Courier New" w:hAnsi="Courier New" w:cs="Courier New" w:hint="default"/>
-      </w:rPr>
-    </w:lvl>
-    <w:lvl w:ilvl="2" w:tplc="04100005" w:tentative="1">
-      <w:start w:val="1"/>
-      <w:numFmt w:val="bullet"/>
-      <w:lvlText w:val=""/>
-      <w:lvlJc w:val="left"/>
-      <w:pPr>
-        <w:ind w:left="2225" w:hanging="360"/>
-      </w:pPr>
-      <w:rPr>
-        <w:rFonts w:ascii="Wingdings" w:hAnsi="Wingdings" w:hint="default"/>
-      </w:rPr>
-    </w:lvl>
-    <w:lvl w:ilvl="3" w:tplc="04100001" w:tentative="1">
-      <w:start w:val="1"/>
-      <w:numFmt w:val="bullet"/>
-      <w:lvlText w:val=""/>
-      <w:lvlJc w:val="left"/>
-      <w:pPr>
-        <w:ind w:left="2945" w:hanging="360"/>
-      </w:pPr>
-      <w:rPr>
-        <w:rFonts w:ascii="Symbol" w:hAnsi="Symbol" w:hint="default"/>
-      </w:rPr>
-    </w:lvl>
-    <w:lvl w:ilvl="4" w:tplc="04100003" w:tentative="1">
-      <w:start w:val="1"/>
-      <w:numFmt w:val="bullet"/>
-      <w:lvlText w:val="o"/>
-      <w:lvlJc w:val="left"/>
-      <w:pPr>
-        <w:ind w:left="3665" w:hanging="360"/>
-      </w:pPr>
-      <w:rPr>
-        <w:rFonts w:ascii="Courier New" w:hAnsi="Courier New" w:cs="Courier New" w:hint="default"/>
-      </w:rPr>
-    </w:lvl>
-    <w:lvl w:ilvl="5" w:tplc="04100005" w:tentative="1">
-      <w:start w:val="1"/>
-      <w:numFmt w:val="bullet"/>
-      <w:lvlText w:val=""/>
-      <w:lvlJc w:val="left"/>
-      <w:pPr>
-        <w:ind w:left="4385" w:hanging="360"/>
-      </w:pPr>
-      <w:rPr>
-        <w:rFonts w:ascii="Wingdings" w:hAnsi="Wingdings" w:hint="default"/>
-      </w:rPr>
-    </w:lvl>
-    <w:lvl w:ilvl="6" w:tplc="04100001" w:tentative="1">
-      <w:start w:val="1"/>
-      <w:numFmt w:val="bullet"/>
-      <w:lvlText w:val=""/>
-      <w:lvlJc w:val="left"/>
-      <w:pPr>
-        <w:ind w:left="5105" w:hanging="360"/>
-      </w:pPr>
-      <w:rPr>
-        <w:rFonts w:ascii="Symbol" w:hAnsi="Symbol" w:hint="default"/>
-      </w:rPr>
-    </w:lvl>
-    <w:lvl w:ilvl="7" w:tplc="04100003" w:tentative="1">
-      <w:start w:val="1"/>
-      <w:numFmt w:val="bullet"/>
-      <w:lvlText w:val="o"/>
-      <w:lvlJc w:val="left"/>
-      <w:pPr>
-        <w:ind w:left="5825" w:hanging="360"/>
-      </w:pPr>
-      <w:rPr>
-        <w:rFonts w:ascii="Courier New" w:hAnsi="Courier New" w:cs="Courier New" w:hint="default"/>
-      </w:rPr>
-    </w:lvl>
-    <w:lvl w:ilvl="8" w:tplc="04100005" w:tentative="1">
-      <w:start w:val="1"/>
-      <w:numFmt w:val="bullet"/>
-      <w:lvlText w:val=""/>
-      <w:lvlJc w:val="left"/>
-      <w:pPr>
-        <w:ind w:left="6545" w:hanging="360"/>
-      </w:pPr>
-      <w:rPr>
-        <w:rFonts w:ascii="Wingdings" w:hAnsi="Wingdings" w:hint="default"/>
-      </w:rPr>
-    </w:lvl>
-  </w:abstractNum>
-  <w:abstractNum w:abstractNumId="23" w15:restartNumberingAfterBreak="0">
-    <w:nsid w:val="454416C3"/>
-    <w:multiLevelType w:val="hybridMultilevel"/>
-    <w:tmpl w:val="BC468424"/>
-    <w:lvl w:ilvl="0" w:tplc="369ECFAA">
-      <w:start w:val="1"/>
-      <w:numFmt w:val="bullet"/>
-      <w:lvlText w:val=""/>
-      <w:lvlJc w:val="left"/>
-      <w:pPr>
-        <w:ind w:left="360" w:hanging="360"/>
-      </w:pPr>
-      <w:rPr>
-        <w:rFonts w:ascii="Symbol" w:hAnsi="Symbol" w:hint="default"/>
-        <w:color w:val="F75952" w:themeColor="accent1"/>
-        <w:sz w:val="20"/>
-      </w:rPr>
-    </w:lvl>
-    <w:lvl w:ilvl="1" w:tplc="04090003" w:tentative="1">
-      <w:start w:val="1"/>
-      <w:numFmt w:val="bullet"/>
-      <w:lvlText w:val="o"/>
-      <w:lvlJc w:val="left"/>
-      <w:pPr>
-        <w:ind w:left="1440" w:hanging="360"/>
-      </w:pPr>
-      <w:rPr>
-        <w:rFonts w:ascii="Courier New" w:hAnsi="Courier New" w:cs="Courier New" w:hint="default"/>
-      </w:rPr>
-    </w:lvl>
-    <w:lvl w:ilvl="2" w:tplc="04090005" w:tentative="1">
-      <w:start w:val="1"/>
-      <w:numFmt w:val="bullet"/>
-      <w:lvlText w:val=""/>
-      <w:lvlJc w:val="left"/>
-      <w:pPr>
-        <w:ind w:left="2160" w:hanging="360"/>
-      </w:pPr>
-      <w:rPr>
-        <w:rFonts w:ascii="Wingdings" w:hAnsi="Wingdings" w:hint="default"/>
-      </w:rPr>
-    </w:lvl>
-    <w:lvl w:ilvl="3" w:tplc="04090001" w:tentative="1">
-      <w:start w:val="1"/>
-      <w:numFmt w:val="bullet"/>
-      <w:lvlText w:val=""/>
-      <w:lvlJc w:val="left"/>
-      <w:pPr>
-        <w:ind w:left="2880" w:hanging="360"/>
-      </w:pPr>
-      <w:rPr>
-        <w:rFonts w:ascii="Symbol" w:hAnsi="Symbol" w:hint="default"/>
-      </w:rPr>
-    </w:lvl>
-    <w:lvl w:ilvl="4" w:tplc="04090003" w:tentative="1">
-      <w:start w:val="1"/>
-      <w:numFmt w:val="bullet"/>
-      <w:lvlText w:val="o"/>
-      <w:lvlJc w:val="left"/>
-      <w:pPr>
-        <w:ind w:left="3600" w:hanging="360"/>
-      </w:pPr>
-      <w:rPr>
-        <w:rFonts w:ascii="Courier New" w:hAnsi="Courier New" w:cs="Courier New" w:hint="default"/>
-      </w:rPr>
-    </w:lvl>
-    <w:lvl w:ilvl="5" w:tplc="04090005" w:tentative="1">
-      <w:start w:val="1"/>
-      <w:numFmt w:val="bullet"/>
-      <w:lvlText w:val=""/>
-      <w:lvlJc w:val="left"/>
-      <w:pPr>
-        <w:ind w:left="4320" w:hanging="360"/>
-      </w:pPr>
-      <w:rPr>
-        <w:rFonts w:ascii="Wingdings" w:hAnsi="Wingdings" w:hint="default"/>
-      </w:rPr>
-    </w:lvl>
-    <w:lvl w:ilvl="6" w:tplc="04090001" w:tentative="1">
-      <w:start w:val="1"/>
-      <w:numFmt w:val="bullet"/>
-      <w:lvlText w:val=""/>
-      <w:lvlJc w:val="left"/>
-      <w:pPr>
-        <w:ind w:left="5040" w:hanging="360"/>
-      </w:pPr>
-      <w:rPr>
-        <w:rFonts w:ascii="Symbol" w:hAnsi="Symbol" w:hint="default"/>
-      </w:rPr>
-    </w:lvl>
-    <w:lvl w:ilvl="7" w:tplc="04090003" w:tentative="1">
-      <w:start w:val="1"/>
-      <w:numFmt w:val="bullet"/>
-      <w:lvlText w:val="o"/>
-      <w:lvlJc w:val="left"/>
-      <w:pPr>
-        <w:ind w:left="5760" w:hanging="360"/>
-      </w:pPr>
-      <w:rPr>
-        <w:rFonts w:ascii="Courier New" w:hAnsi="Courier New" w:cs="Courier New" w:hint="default"/>
-      </w:rPr>
-    </w:lvl>
-    <w:lvl w:ilvl="8" w:tplc="04090005" w:tentative="1">
-      <w:start w:val="1"/>
-      <w:numFmt w:val="bullet"/>
-      <w:lvlText w:val=""/>
-      <w:lvlJc w:val="left"/>
-      <w:pPr>
-        <w:ind w:left="6480" w:hanging="360"/>
-      </w:pPr>
-      <w:rPr>
-        <w:rFonts w:ascii="Wingdings" w:hAnsi="Wingdings" w:hint="default"/>
-      </w:rPr>
-    </w:lvl>
-  </w:abstractNum>
-  <w:abstractNum w:abstractNumId="24" w15:restartNumberingAfterBreak="0">
-    <w:nsid w:val="4F0F33E3"/>
-    <w:multiLevelType w:val="hybridMultilevel"/>
-    <w:tmpl w:val="C57CD75A"/>
-    <w:lvl w:ilvl="0" w:tplc="04100001">
-      <w:start w:val="1"/>
-      <w:numFmt w:val="bullet"/>
-      <w:lvlText w:val=""/>
-      <w:lvlJc w:val="left"/>
-      <w:pPr>
-        <w:ind w:left="785" w:hanging="360"/>
-      </w:pPr>
-      <w:rPr>
-        <w:rFonts w:ascii="Symbol" w:hAnsi="Symbol" w:hint="default"/>
-      </w:rPr>
-    </w:lvl>
-    <w:lvl w:ilvl="1" w:tplc="04100003">
-      <w:start w:val="1"/>
-      <w:numFmt w:val="bullet"/>
-      <w:lvlText w:val="o"/>
-      <w:lvlJc w:val="left"/>
-      <w:pPr>
-        <w:ind w:left="1505" w:hanging="360"/>
-      </w:pPr>
-      <w:rPr>
-        <w:rFonts w:ascii="Courier New" w:hAnsi="Courier New" w:cs="Courier New" w:hint="default"/>
-      </w:rPr>
-    </w:lvl>
-    <w:lvl w:ilvl="2" w:tplc="04100005" w:tentative="1">
-      <w:start w:val="1"/>
-      <w:numFmt w:val="bullet"/>
-      <w:lvlText w:val=""/>
-      <w:lvlJc w:val="left"/>
-      <w:pPr>
-        <w:ind w:left="2225" w:hanging="360"/>
-      </w:pPr>
-      <w:rPr>
-        <w:rFonts w:ascii="Wingdings" w:hAnsi="Wingdings" w:hint="default"/>
-      </w:rPr>
-    </w:lvl>
-    <w:lvl w:ilvl="3" w:tplc="04100001" w:tentative="1">
-      <w:start w:val="1"/>
-      <w:numFmt w:val="bullet"/>
-      <w:lvlText w:val=""/>
-      <w:lvlJc w:val="left"/>
-      <w:pPr>
-        <w:ind w:left="2945" w:hanging="360"/>
-      </w:pPr>
-      <w:rPr>
-        <w:rFonts w:ascii="Symbol" w:hAnsi="Symbol" w:hint="default"/>
-      </w:rPr>
-    </w:lvl>
-    <w:lvl w:ilvl="4" w:tplc="04100003" w:tentative="1">
-      <w:start w:val="1"/>
-      <w:numFmt w:val="bullet"/>
-      <w:lvlText w:val="o"/>
-      <w:lvlJc w:val="left"/>
-      <w:pPr>
-        <w:ind w:left="3665" w:hanging="360"/>
-      </w:pPr>
-      <w:rPr>
-        <w:rFonts w:ascii="Courier New" w:hAnsi="Courier New" w:cs="Courier New" w:hint="default"/>
-      </w:rPr>
-    </w:lvl>
-    <w:lvl w:ilvl="5" w:tplc="04100005" w:tentative="1">
-      <w:start w:val="1"/>
-      <w:numFmt w:val="bullet"/>
-      <w:lvlText w:val=""/>
-      <w:lvlJc w:val="left"/>
-      <w:pPr>
-        <w:ind w:left="4385" w:hanging="360"/>
-      </w:pPr>
-      <w:rPr>
-        <w:rFonts w:ascii="Wingdings" w:hAnsi="Wingdings" w:hint="default"/>
-      </w:rPr>
-    </w:lvl>
-    <w:lvl w:ilvl="6" w:tplc="04100001" w:tentative="1">
-      <w:start w:val="1"/>
-      <w:numFmt w:val="bullet"/>
-      <w:lvlText w:val=""/>
-      <w:lvlJc w:val="left"/>
-      <w:pPr>
-        <w:ind w:left="5105" w:hanging="360"/>
-      </w:pPr>
-      <w:rPr>
-        <w:rFonts w:ascii="Symbol" w:hAnsi="Symbol" w:hint="default"/>
-      </w:rPr>
-    </w:lvl>
-    <w:lvl w:ilvl="7" w:tplc="04100003" w:tentative="1">
-      <w:start w:val="1"/>
-      <w:numFmt w:val="bullet"/>
-      <w:lvlText w:val="o"/>
-      <w:lvlJc w:val="left"/>
-      <w:pPr>
-        <w:ind w:left="5825" w:hanging="360"/>
-      </w:pPr>
-      <w:rPr>
-        <w:rFonts w:ascii="Courier New" w:hAnsi="Courier New" w:cs="Courier New" w:hint="default"/>
-      </w:rPr>
-    </w:lvl>
-    <w:lvl w:ilvl="8" w:tplc="04100005" w:tentative="1">
-      <w:start w:val="1"/>
-      <w:numFmt w:val="bullet"/>
-      <w:lvlText w:val=""/>
-      <w:lvlJc w:val="left"/>
-      <w:pPr>
-        <w:ind w:left="6545" w:hanging="360"/>
-      </w:pPr>
-      <w:rPr>
-        <w:rFonts w:ascii="Wingdings" w:hAnsi="Wingdings" w:hint="default"/>
-      </w:rPr>
-    </w:lvl>
-  </w:abstractNum>
-  <w:abstractNum w:abstractNumId="25" w15:restartNumberingAfterBreak="0">
-    <w:nsid w:val="4F6354F9"/>
-    <w:multiLevelType w:val="hybridMultilevel"/>
-    <w:tmpl w:val="6C2A274C"/>
-    <w:lvl w:ilvl="0" w:tplc="E2464674">
-      <w:start w:val="1"/>
-      <w:numFmt w:val="upperLetter"/>
-      <w:lvlText w:val="%1."/>
-      <w:lvlJc w:val="left"/>
-      <w:pPr>
-        <w:ind w:left="360" w:hanging="360"/>
-      </w:pPr>
-      <w:rPr>
-        <w:rFonts w:hint="default"/>
-        <w:b w:val="0"/>
-        <w:bCs w:val="0"/>
-      </w:rPr>
-    </w:lvl>
-    <w:lvl w:ilvl="1" w:tplc="0410000F">
-      <w:start w:val="1"/>
-      <w:numFmt w:val="decimal"/>
-      <w:lvlText w:val="%2."/>
-      <w:lvlJc w:val="left"/>
-      <w:pPr>
-        <w:ind w:left="1440" w:hanging="360"/>
-      </w:pPr>
-    </w:lvl>
-    <w:lvl w:ilvl="2" w:tplc="0409001B">
-      <w:start w:val="1"/>
-      <w:numFmt w:val="lowerRoman"/>
-      <w:lvlText w:val="%3."/>
-      <w:lvlJc w:val="right"/>
-      <w:pPr>
-        <w:ind w:left="2160" w:hanging="180"/>
-      </w:pPr>
-    </w:lvl>
-    <w:lvl w:ilvl="3" w:tplc="0409000F">
-      <w:start w:val="1"/>
-      <w:numFmt w:val="decimal"/>
-      <w:lvlText w:val="%4."/>
-      <w:lvlJc w:val="left"/>
-      <w:pPr>
-        <w:ind w:left="2880" w:hanging="360"/>
-      </w:pPr>
-    </w:lvl>
-    <w:lvl w:ilvl="4" w:tplc="04090019" w:tentative="1">
-      <w:start w:val="1"/>
-      <w:numFmt w:val="lowerLetter"/>
-      <w:lvlText w:val="%5."/>
-      <w:lvlJc w:val="left"/>
-      <w:pPr>
-        <w:ind w:left="3600" w:hanging="360"/>
-      </w:pPr>
-    </w:lvl>
-    <w:lvl w:ilvl="5" w:tplc="0409001B" w:tentative="1">
-      <w:start w:val="1"/>
-      <w:numFmt w:val="lowerRoman"/>
-      <w:lvlText w:val="%6."/>
-      <w:lvlJc w:val="right"/>
-      <w:pPr>
-        <w:ind w:left="4320" w:hanging="180"/>
-      </w:pPr>
-    </w:lvl>
-    <w:lvl w:ilvl="6" w:tplc="0409000F" w:tentative="1">
-      <w:start w:val="1"/>
-      <w:numFmt w:val="decimal"/>
-      <w:lvlText w:val="%7."/>
-      <w:lvlJc w:val="left"/>
-      <w:pPr>
-        <w:ind w:left="5040" w:hanging="360"/>
-      </w:pPr>
-    </w:lvl>
-    <w:lvl w:ilvl="7" w:tplc="04090019" w:tentative="1">
-      <w:start w:val="1"/>
-      <w:numFmt w:val="lowerLetter"/>
-      <w:lvlText w:val="%8."/>
-      <w:lvlJc w:val="left"/>
-      <w:pPr>
-        <w:ind w:left="5760" w:hanging="360"/>
-      </w:pPr>
-    </w:lvl>
-    <w:lvl w:ilvl="8" w:tplc="0409001B" w:tentative="1">
-      <w:start w:val="1"/>
-      <w:numFmt w:val="lowerRoman"/>
-      <w:lvlText w:val="%9."/>
-      <w:lvlJc w:val="right"/>
-      <w:pPr>
-        <w:ind w:left="6480" w:hanging="180"/>
-      </w:pPr>
-    </w:lvl>
-  </w:abstractNum>
-  <w:abstractNum w:abstractNumId="26" w15:restartNumberingAfterBreak="0">
-    <w:nsid w:val="521F3BC3"/>
-    <w:multiLevelType w:val="hybridMultilevel"/>
-    <w:tmpl w:val="1304CFEE"/>
-    <w:lvl w:ilvl="0" w:tplc="7EEE0B26">
-      <w:start w:val="1"/>
-      <w:numFmt w:val="decimal"/>
-      <w:lvlText w:val="%1."/>
-      <w:lvlJc w:val="left"/>
-      <w:pPr>
-        <w:ind w:left="717" w:hanging="360"/>
-      </w:pPr>
-      <w:rPr>
-        <w:rFonts w:hint="default"/>
-      </w:rPr>
-    </w:lvl>
-    <w:lvl w:ilvl="1" w:tplc="04090019">
-      <w:start w:val="1"/>
-      <w:numFmt w:val="lowerLetter"/>
-      <w:lvlText w:val="%2."/>
-      <w:lvlJc w:val="left"/>
-      <w:pPr>
-        <w:ind w:left="1797" w:hanging="360"/>
-      </w:pPr>
-    </w:lvl>
-    <w:lvl w:ilvl="2" w:tplc="0409001B">
-      <w:start w:val="1"/>
-      <w:numFmt w:val="lowerRoman"/>
-      <w:lvlText w:val="%3."/>
-      <w:lvlJc w:val="right"/>
-      <w:pPr>
-        <w:ind w:left="2517" w:hanging="180"/>
-      </w:pPr>
-    </w:lvl>
-    <w:lvl w:ilvl="3" w:tplc="0409000F">
-      <w:start w:val="1"/>
-      <w:numFmt w:val="decimal"/>
-      <w:lvlText w:val="%4."/>
-      <w:lvlJc w:val="left"/>
-      <w:pPr>
-        <w:ind w:left="3237" w:hanging="360"/>
-      </w:pPr>
-    </w:lvl>
-    <w:lvl w:ilvl="4" w:tplc="04090019" w:tentative="1">
-      <w:start w:val="1"/>
-      <w:numFmt w:val="lowerLetter"/>
-      <w:lvlText w:val="%5."/>
-      <w:lvlJc w:val="left"/>
-      <w:pPr>
-        <w:ind w:left="3957" w:hanging="360"/>
-      </w:pPr>
-    </w:lvl>
-    <w:lvl w:ilvl="5" w:tplc="0409001B" w:tentative="1">
-      <w:start w:val="1"/>
-      <w:numFmt w:val="lowerRoman"/>
-      <w:lvlText w:val="%6."/>
-      <w:lvlJc w:val="right"/>
-      <w:pPr>
-        <w:ind w:left="4677" w:hanging="180"/>
-      </w:pPr>
-    </w:lvl>
-    <w:lvl w:ilvl="6" w:tplc="0409000F" w:tentative="1">
-      <w:start w:val="1"/>
-      <w:numFmt w:val="decimal"/>
-      <w:lvlText w:val="%7."/>
-      <w:lvlJc w:val="left"/>
-      <w:pPr>
-        <w:ind w:left="5397" w:hanging="360"/>
-      </w:pPr>
-    </w:lvl>
-    <w:lvl w:ilvl="7" w:tplc="04090019" w:tentative="1">
-      <w:start w:val="1"/>
-      <w:numFmt w:val="lowerLetter"/>
-      <w:lvlText w:val="%8."/>
-      <w:lvlJc w:val="left"/>
-      <w:pPr>
-        <w:ind w:left="6117" w:hanging="360"/>
-      </w:pPr>
-    </w:lvl>
-    <w:lvl w:ilvl="8" w:tplc="0409001B" w:tentative="1">
-      <w:start w:val="1"/>
-      <w:numFmt w:val="lowerRoman"/>
-      <w:lvlText w:val="%9."/>
-      <w:lvlJc w:val="right"/>
-      <w:pPr>
-        <w:ind w:left="6837" w:hanging="180"/>
-      </w:pPr>
-    </w:lvl>
-  </w:abstractNum>
-  <w:abstractNum w:abstractNumId="27" w15:restartNumberingAfterBreak="0">
-    <w:nsid w:val="534F3F7C"/>
-    <w:multiLevelType w:val="hybridMultilevel"/>
-    <w:tmpl w:val="7B8AD450"/>
-    <w:lvl w:ilvl="0" w:tplc="04100001">
-      <w:start w:val="1"/>
-      <w:numFmt w:val="bullet"/>
-      <w:lvlText w:val=""/>
-      <w:lvlJc w:val="left"/>
-      <w:pPr>
-        <w:ind w:left="720" w:hanging="360"/>
-      </w:pPr>
-      <w:rPr>
-        <w:rFonts w:ascii="Symbol" w:hAnsi="Symbol" w:hint="default"/>
-      </w:rPr>
-    </w:lvl>
-    <w:lvl w:ilvl="1" w:tplc="04100003" w:tentative="1">
-      <w:start w:val="1"/>
-      <w:numFmt w:val="bullet"/>
-      <w:lvlText w:val="o"/>
-      <w:lvlJc w:val="left"/>
-      <w:pPr>
-        <w:ind w:left="1440" w:hanging="360"/>
-      </w:pPr>
-      <w:rPr>
-        <w:rFonts w:ascii="Courier New" w:hAnsi="Courier New" w:cs="Courier New" w:hint="default"/>
-      </w:rPr>
-    </w:lvl>
-    <w:lvl w:ilvl="2" w:tplc="04100005" w:tentative="1">
-      <w:start w:val="1"/>
-      <w:numFmt w:val="bullet"/>
-      <w:lvlText w:val=""/>
-      <w:lvlJc w:val="left"/>
-      <w:pPr>
-        <w:ind w:left="2160" w:hanging="360"/>
-      </w:pPr>
-      <w:rPr>
-        <w:rFonts w:ascii="Wingdings" w:hAnsi="Wingdings" w:hint="default"/>
-      </w:rPr>
-    </w:lvl>
-    <w:lvl w:ilvl="3" w:tplc="04100001" w:tentative="1">
-      <w:start w:val="1"/>
-      <w:numFmt w:val="bullet"/>
-      <w:lvlText w:val=""/>
-      <w:lvlJc w:val="left"/>
-      <w:pPr>
-        <w:ind w:left="2880" w:hanging="360"/>
-      </w:pPr>
-      <w:rPr>
-        <w:rFonts w:ascii="Symbol" w:hAnsi="Symbol" w:hint="default"/>
-      </w:rPr>
-    </w:lvl>
-    <w:lvl w:ilvl="4" w:tplc="04100003" w:tentative="1">
-      <w:start w:val="1"/>
-      <w:numFmt w:val="bullet"/>
-      <w:lvlText w:val="o"/>
-      <w:lvlJc w:val="left"/>
-      <w:pPr>
-        <w:ind w:left="3600" w:hanging="360"/>
-      </w:pPr>
-      <w:rPr>
-        <w:rFonts w:ascii="Courier New" w:hAnsi="Courier New" w:cs="Courier New" w:hint="default"/>
-      </w:rPr>
-    </w:lvl>
-    <w:lvl w:ilvl="5" w:tplc="04100005" w:tentative="1">
-      <w:start w:val="1"/>
-      <w:numFmt w:val="bullet"/>
-      <w:lvlText w:val=""/>
-      <w:lvlJc w:val="left"/>
-      <w:pPr>
-        <w:ind w:left="4320" w:hanging="360"/>
-      </w:pPr>
-      <w:rPr>
-        <w:rFonts w:ascii="Wingdings" w:hAnsi="Wingdings" w:hint="default"/>
-      </w:rPr>
-    </w:lvl>
-    <w:lvl w:ilvl="6" w:tplc="04100001" w:tentative="1">
-      <w:start w:val="1"/>
-      <w:numFmt w:val="bullet"/>
-      <w:lvlText w:val=""/>
-      <w:lvlJc w:val="left"/>
-      <w:pPr>
-        <w:ind w:left="5040" w:hanging="360"/>
-      </w:pPr>
-      <w:rPr>
-        <w:rFonts w:ascii="Symbol" w:hAnsi="Symbol" w:hint="default"/>
-      </w:rPr>
-    </w:lvl>
-    <w:lvl w:ilvl="7" w:tplc="04100003" w:tentative="1">
-      <w:start w:val="1"/>
-      <w:numFmt w:val="bullet"/>
-      <w:lvlText w:val="o"/>
-      <w:lvlJc w:val="left"/>
-      <w:pPr>
-        <w:ind w:left="5760" w:hanging="360"/>
-      </w:pPr>
-      <w:rPr>
-        <w:rFonts w:ascii="Courier New" w:hAnsi="Courier New" w:cs="Courier New" w:hint="default"/>
-      </w:rPr>
-    </w:lvl>
-    <w:lvl w:ilvl="8" w:tplc="04100005" w:tentative="1">
-      <w:start w:val="1"/>
-      <w:numFmt w:val="bullet"/>
-      <w:lvlText w:val=""/>
-      <w:lvlJc w:val="left"/>
-      <w:pPr>
-        <w:ind w:left="6480" w:hanging="360"/>
-      </w:pPr>
-      <w:rPr>
-        <w:rFonts w:ascii="Wingdings" w:hAnsi="Wingdings" w:hint="default"/>
-      </w:rPr>
-    </w:lvl>
-  </w:abstractNum>
-  <w:abstractNum w:abstractNumId="28" w15:restartNumberingAfterBreak="0">
-    <w:nsid w:val="558768CB"/>
-    <w:multiLevelType w:val="hybridMultilevel"/>
-    <w:tmpl w:val="11125CBC"/>
-    <w:lvl w:ilvl="0" w:tplc="04100015">
-      <w:start w:val="1"/>
-      <w:numFmt w:val="upperLetter"/>
-      <w:lvlText w:val="%1."/>
-      <w:lvlJc w:val="left"/>
-      <w:pPr>
-        <w:ind w:left="720" w:hanging="360"/>
-      </w:pPr>
-    </w:lvl>
-    <w:lvl w:ilvl="1" w:tplc="04100019" w:tentative="1">
-      <w:start w:val="1"/>
-      <w:numFmt w:val="lowerLetter"/>
-      <w:lvlText w:val="%2."/>
-      <w:lvlJc w:val="left"/>
-      <w:pPr>
-        <w:ind w:left="1440" w:hanging="360"/>
-      </w:pPr>
-    </w:lvl>
-    <w:lvl w:ilvl="2" w:tplc="0410001B" w:tentative="1">
-      <w:start w:val="1"/>
-      <w:numFmt w:val="lowerRoman"/>
-      <w:lvlText w:val="%3."/>
-      <w:lvlJc w:val="right"/>
-      <w:pPr>
-        <w:ind w:left="2160" w:hanging="180"/>
-      </w:pPr>
-    </w:lvl>
-    <w:lvl w:ilvl="3" w:tplc="0410000F" w:tentative="1">
-      <w:start w:val="1"/>
-      <w:numFmt w:val="decimal"/>
-      <w:lvlText w:val="%4."/>
-      <w:lvlJc w:val="left"/>
-      <w:pPr>
-        <w:ind w:left="2880" w:hanging="360"/>
-      </w:pPr>
-    </w:lvl>
-    <w:lvl w:ilvl="4" w:tplc="04100019" w:tentative="1">
-      <w:start w:val="1"/>
-      <w:numFmt w:val="lowerLetter"/>
-      <w:lvlText w:val="%5."/>
-      <w:lvlJc w:val="left"/>
-      <w:pPr>
-        <w:ind w:left="3600" w:hanging="360"/>
-      </w:pPr>
-    </w:lvl>
-    <w:lvl w:ilvl="5" w:tplc="0410001B" w:tentative="1">
-      <w:start w:val="1"/>
-      <w:numFmt w:val="lowerRoman"/>
-      <w:lvlText w:val="%6."/>
-      <w:lvlJc w:val="right"/>
-      <w:pPr>
-        <w:ind w:left="4320" w:hanging="180"/>
-      </w:pPr>
-    </w:lvl>
-    <w:lvl w:ilvl="6" w:tplc="0410000F" w:tentative="1">
-      <w:start w:val="1"/>
-      <w:numFmt w:val="decimal"/>
-      <w:lvlText w:val="%7."/>
-      <w:lvlJc w:val="left"/>
-      <w:pPr>
-        <w:ind w:left="5040" w:hanging="360"/>
-      </w:pPr>
-    </w:lvl>
-    <w:lvl w:ilvl="7" w:tplc="04100019" w:tentative="1">
-      <w:start w:val="1"/>
-      <w:numFmt w:val="lowerLetter"/>
-      <w:lvlText w:val="%8."/>
-      <w:lvlJc w:val="left"/>
-      <w:pPr>
-        <w:ind w:left="5760" w:hanging="360"/>
-      </w:pPr>
-    </w:lvl>
-    <w:lvl w:ilvl="8" w:tplc="0410001B" w:tentative="1">
-      <w:start w:val="1"/>
-      <w:numFmt w:val="lowerRoman"/>
-      <w:lvlText w:val="%9."/>
-      <w:lvlJc w:val="right"/>
-      <w:pPr>
-        <w:ind w:left="6480" w:hanging="180"/>
-      </w:pPr>
-    </w:lvl>
-  </w:abstractNum>
-  <w:abstractNum w:abstractNumId="29" w15:restartNumberingAfterBreak="0">
-    <w:nsid w:val="5BE2396D"/>
-    <w:multiLevelType w:val="hybridMultilevel"/>
-    <w:tmpl w:val="8FA64F9E"/>
-    <w:lvl w:ilvl="0" w:tplc="EA5EBF68">
-      <w:numFmt w:val="bullet"/>
-      <w:lvlText w:val="-"/>
-      <w:lvlJc w:val="left"/>
-      <w:pPr>
-        <w:ind w:left="1080" w:hanging="360"/>
-      </w:pPr>
-      <w:rPr>
-        <w:rFonts w:ascii="Helvetica Neue" w:eastAsiaTheme="minorHAnsi" w:hAnsi="Helvetica Neue" w:cs="Tahoma (Corpo CS)" w:hint="default"/>
-      </w:rPr>
-    </w:lvl>
-    <w:lvl w:ilvl="1" w:tplc="04100003" w:tentative="1">
-      <w:start w:val="1"/>
-      <w:numFmt w:val="bullet"/>
-      <w:lvlText w:val="o"/>
-      <w:lvlJc w:val="left"/>
-      <w:pPr>
-        <w:ind w:left="1800" w:hanging="360"/>
-      </w:pPr>
-      <w:rPr>
-        <w:rFonts w:ascii="Courier New" w:hAnsi="Courier New" w:cs="Courier New" w:hint="default"/>
-      </w:rPr>
-    </w:lvl>
-    <w:lvl w:ilvl="2" w:tplc="04100005" w:tentative="1">
-      <w:start w:val="1"/>
-      <w:numFmt w:val="bullet"/>
-      <w:lvlText w:val=""/>
-      <w:lvlJc w:val="left"/>
-      <w:pPr>
-        <w:ind w:left="2520" w:hanging="360"/>
-      </w:pPr>
-      <w:rPr>
-        <w:rFonts w:ascii="Wingdings" w:hAnsi="Wingdings" w:hint="default"/>
-      </w:rPr>
-    </w:lvl>
-    <w:lvl w:ilvl="3" w:tplc="04100001" w:tentative="1">
-      <w:start w:val="1"/>
-      <w:numFmt w:val="bullet"/>
-      <w:lvlText w:val=""/>
-      <w:lvlJc w:val="left"/>
-      <w:pPr>
-        <w:ind w:left="3240" w:hanging="360"/>
-      </w:pPr>
-      <w:rPr>
-        <w:rFonts w:ascii="Symbol" w:hAnsi="Symbol" w:hint="default"/>
-      </w:rPr>
-    </w:lvl>
-    <w:lvl w:ilvl="4" w:tplc="04100003" w:tentative="1">
-      <w:start w:val="1"/>
-      <w:numFmt w:val="bullet"/>
-      <w:lvlText w:val="o"/>
-      <w:lvlJc w:val="left"/>
-      <w:pPr>
-        <w:ind w:left="3960" w:hanging="360"/>
-      </w:pPr>
-      <w:rPr>
-        <w:rFonts w:ascii="Courier New" w:hAnsi="Courier New" w:cs="Courier New" w:hint="default"/>
-      </w:rPr>
-    </w:lvl>
-    <w:lvl w:ilvl="5" w:tplc="04100005" w:tentative="1">
-      <w:start w:val="1"/>
-      <w:numFmt w:val="bullet"/>
-      <w:lvlText w:val=""/>
-      <w:lvlJc w:val="left"/>
-      <w:pPr>
-        <w:ind w:left="4680" w:hanging="360"/>
-      </w:pPr>
-      <w:rPr>
-        <w:rFonts w:ascii="Wingdings" w:hAnsi="Wingdings" w:hint="default"/>
-      </w:rPr>
-    </w:lvl>
-    <w:lvl w:ilvl="6" w:tplc="04100001" w:tentative="1">
-      <w:start w:val="1"/>
-      <w:numFmt w:val="bullet"/>
-      <w:lvlText w:val=""/>
-      <w:lvlJc w:val="left"/>
-      <w:pPr>
-        <w:ind w:left="5400" w:hanging="360"/>
-      </w:pPr>
-      <w:rPr>
-        <w:rFonts w:ascii="Symbol" w:hAnsi="Symbol" w:hint="default"/>
-      </w:rPr>
-    </w:lvl>
-    <w:lvl w:ilvl="7" w:tplc="04100003" w:tentative="1">
-      <w:start w:val="1"/>
-      <w:numFmt w:val="bullet"/>
-      <w:lvlText w:val="o"/>
-      <w:lvlJc w:val="left"/>
-      <w:pPr>
-        <w:ind w:left="6120" w:hanging="360"/>
-      </w:pPr>
-      <w:rPr>
-        <w:rFonts w:ascii="Courier New" w:hAnsi="Courier New" w:cs="Courier New" w:hint="default"/>
-      </w:rPr>
-    </w:lvl>
-    <w:lvl w:ilvl="8" w:tplc="04100005" w:tentative="1">
-      <w:start w:val="1"/>
-      <w:numFmt w:val="bullet"/>
-      <w:lvlText w:val=""/>
-      <w:lvlJc w:val="left"/>
-      <w:pPr>
-        <w:ind w:left="6840" w:hanging="360"/>
-      </w:pPr>
-      <w:rPr>
-        <w:rFonts w:ascii="Wingdings" w:hAnsi="Wingdings" w:hint="default"/>
-      </w:rPr>
-    </w:lvl>
-  </w:abstractNum>
-  <w:abstractNum w:abstractNumId="30" w15:restartNumberingAfterBreak="0">
-    <w:nsid w:val="5FF162F2"/>
-    <w:multiLevelType w:val="hybridMultilevel"/>
-    <w:tmpl w:val="EE14FC9A"/>
-    <w:lvl w:ilvl="0" w:tplc="04100011">
-      <w:start w:val="1"/>
-      <w:numFmt w:val="decimal"/>
-      <w:lvlText w:val="%1)"/>
-      <w:lvlJc w:val="left"/>
-      <w:pPr>
-        <w:ind w:left="720" w:hanging="360"/>
-      </w:pPr>
-    </w:lvl>
-    <w:lvl w:ilvl="1" w:tplc="04100019" w:tentative="1">
-      <w:start w:val="1"/>
-      <w:numFmt w:val="lowerLetter"/>
-      <w:lvlText w:val="%2."/>
-      <w:lvlJc w:val="left"/>
-      <w:pPr>
-        <w:ind w:left="1440" w:hanging="360"/>
-      </w:pPr>
-    </w:lvl>
-    <w:lvl w:ilvl="2" w:tplc="0410001B" w:tentative="1">
-      <w:start w:val="1"/>
-      <w:numFmt w:val="lowerRoman"/>
-      <w:lvlText w:val="%3."/>
-      <w:lvlJc w:val="right"/>
-      <w:pPr>
-        <w:ind w:left="2160" w:hanging="180"/>
-      </w:pPr>
-    </w:lvl>
-    <w:lvl w:ilvl="3" w:tplc="0410000F" w:tentative="1">
-      <w:start w:val="1"/>
-      <w:numFmt w:val="decimal"/>
-      <w:lvlText w:val="%4."/>
-      <w:lvlJc w:val="left"/>
-      <w:pPr>
-        <w:ind w:left="2880" w:hanging="360"/>
-      </w:pPr>
-    </w:lvl>
-    <w:lvl w:ilvl="4" w:tplc="04100019" w:tentative="1">
-      <w:start w:val="1"/>
-      <w:numFmt w:val="lowerLetter"/>
-      <w:lvlText w:val="%5."/>
-      <w:lvlJc w:val="left"/>
-      <w:pPr>
-        <w:ind w:left="3600" w:hanging="360"/>
-      </w:pPr>
-    </w:lvl>
-    <w:lvl w:ilvl="5" w:tplc="0410001B" w:tentative="1">
-      <w:start w:val="1"/>
-      <w:numFmt w:val="lowerRoman"/>
-      <w:lvlText w:val="%6."/>
-      <w:lvlJc w:val="right"/>
-      <w:pPr>
-        <w:ind w:left="4320" w:hanging="180"/>
-      </w:pPr>
-    </w:lvl>
-    <w:lvl w:ilvl="6" w:tplc="0410000F" w:tentative="1">
-      <w:start w:val="1"/>
-      <w:numFmt w:val="decimal"/>
-      <w:lvlText w:val="%7."/>
-      <w:lvlJc w:val="left"/>
-      <w:pPr>
-        <w:ind w:left="5040" w:hanging="360"/>
-      </w:pPr>
-    </w:lvl>
-    <w:lvl w:ilvl="7" w:tplc="04100019" w:tentative="1">
-      <w:start w:val="1"/>
-      <w:numFmt w:val="lowerLetter"/>
-      <w:lvlText w:val="%8."/>
-      <w:lvlJc w:val="left"/>
-      <w:pPr>
-        <w:ind w:left="5760" w:hanging="360"/>
-      </w:pPr>
-    </w:lvl>
-    <w:lvl w:ilvl="8" w:tplc="0410001B" w:tentative="1">
-      <w:start w:val="1"/>
-      <w:numFmt w:val="lowerRoman"/>
-      <w:lvlText w:val="%9."/>
-      <w:lvlJc w:val="right"/>
-      <w:pPr>
-        <w:ind w:left="6480" w:hanging="180"/>
-      </w:pPr>
-    </w:lvl>
-  </w:abstractNum>
-  <w:abstractNum w:abstractNumId="31" w15:restartNumberingAfterBreak="0">
+  <w:abstractNum w:abstractNumId="2" w15:restartNumberingAfterBreak="0">
     <w:nsid w:val="60B30450"/>
     <w:multiLevelType w:val="hybridMultilevel"/>
     <w:tmpl w:val="343675F0"/>
@@ -6930,518 +5070,7 @@
       </w:rPr>
     </w:lvl>
   </w:abstractNum>
-  <w:abstractNum w:abstractNumId="32" w15:restartNumberingAfterBreak="0">
-    <w:nsid w:val="6251182D"/>
-    <w:multiLevelType w:val="hybridMultilevel"/>
-    <w:tmpl w:val="48D46288"/>
-    <w:lvl w:ilvl="0" w:tplc="E05CDF0E">
-      <w:start w:val="1"/>
-      <w:numFmt w:val="bullet"/>
-      <w:lvlText w:val="-"/>
-      <w:lvlJc w:val="left"/>
-      <w:pPr>
-        <w:ind w:left="440" w:hanging="360"/>
-      </w:pPr>
-      <w:rPr>
-        <w:rFonts w:ascii="Verdana" w:eastAsiaTheme="minorHAnsi" w:hAnsi="Verdana" w:cstheme="minorBidi" w:hint="default"/>
-      </w:rPr>
-    </w:lvl>
-    <w:lvl w:ilvl="1" w:tplc="04100003" w:tentative="1">
-      <w:start w:val="1"/>
-      <w:numFmt w:val="bullet"/>
-      <w:lvlText w:val="o"/>
-      <w:lvlJc w:val="left"/>
-      <w:pPr>
-        <w:ind w:left="1440" w:hanging="360"/>
-      </w:pPr>
-      <w:rPr>
-        <w:rFonts w:ascii="Courier New" w:hAnsi="Courier New" w:cs="Courier New" w:hint="default"/>
-      </w:rPr>
-    </w:lvl>
-    <w:lvl w:ilvl="2" w:tplc="04100005" w:tentative="1">
-      <w:start w:val="1"/>
-      <w:numFmt w:val="bullet"/>
-      <w:lvlText w:val=""/>
-      <w:lvlJc w:val="left"/>
-      <w:pPr>
-        <w:ind w:left="2160" w:hanging="360"/>
-      </w:pPr>
-      <w:rPr>
-        <w:rFonts w:ascii="Wingdings" w:hAnsi="Wingdings" w:hint="default"/>
-      </w:rPr>
-    </w:lvl>
-    <w:lvl w:ilvl="3" w:tplc="04100001" w:tentative="1">
-      <w:start w:val="1"/>
-      <w:numFmt w:val="bullet"/>
-      <w:lvlText w:val=""/>
-      <w:lvlJc w:val="left"/>
-      <w:pPr>
-        <w:ind w:left="2880" w:hanging="360"/>
-      </w:pPr>
-      <w:rPr>
-        <w:rFonts w:ascii="Symbol" w:hAnsi="Symbol" w:hint="default"/>
-      </w:rPr>
-    </w:lvl>
-    <w:lvl w:ilvl="4" w:tplc="04100003" w:tentative="1">
-      <w:start w:val="1"/>
-      <w:numFmt w:val="bullet"/>
-      <w:lvlText w:val="o"/>
-      <w:lvlJc w:val="left"/>
-      <w:pPr>
-        <w:ind w:left="3600" w:hanging="360"/>
-      </w:pPr>
-      <w:rPr>
-        <w:rFonts w:ascii="Courier New" w:hAnsi="Courier New" w:cs="Courier New" w:hint="default"/>
-      </w:rPr>
-    </w:lvl>
-    <w:lvl w:ilvl="5" w:tplc="04100005" w:tentative="1">
-      <w:start w:val="1"/>
-      <w:numFmt w:val="bullet"/>
-      <w:lvlText w:val=""/>
-      <w:lvlJc w:val="left"/>
-      <w:pPr>
-        <w:ind w:left="4320" w:hanging="360"/>
-      </w:pPr>
-      <w:rPr>
-        <w:rFonts w:ascii="Wingdings" w:hAnsi="Wingdings" w:hint="default"/>
-      </w:rPr>
-    </w:lvl>
-    <w:lvl w:ilvl="6" w:tplc="04100001" w:tentative="1">
-      <w:start w:val="1"/>
-      <w:numFmt w:val="bullet"/>
-      <w:lvlText w:val=""/>
-      <w:lvlJc w:val="left"/>
-      <w:pPr>
-        <w:ind w:left="5040" w:hanging="360"/>
-      </w:pPr>
-      <w:rPr>
-        <w:rFonts w:ascii="Symbol" w:hAnsi="Symbol" w:hint="default"/>
-      </w:rPr>
-    </w:lvl>
-    <w:lvl w:ilvl="7" w:tplc="04100003" w:tentative="1">
-      <w:start w:val="1"/>
-      <w:numFmt w:val="bullet"/>
-      <w:lvlText w:val="o"/>
-      <w:lvlJc w:val="left"/>
-      <w:pPr>
-        <w:ind w:left="5760" w:hanging="360"/>
-      </w:pPr>
-      <w:rPr>
-        <w:rFonts w:ascii="Courier New" w:hAnsi="Courier New" w:cs="Courier New" w:hint="default"/>
-      </w:rPr>
-    </w:lvl>
-    <w:lvl w:ilvl="8" w:tplc="04100005" w:tentative="1">
-      <w:start w:val="1"/>
-      <w:numFmt w:val="bullet"/>
-      <w:lvlText w:val=""/>
-      <w:lvlJc w:val="left"/>
-      <w:pPr>
-        <w:ind w:left="6480" w:hanging="360"/>
-      </w:pPr>
-      <w:rPr>
-        <w:rFonts w:ascii="Wingdings" w:hAnsi="Wingdings" w:hint="default"/>
-      </w:rPr>
-    </w:lvl>
-  </w:abstractNum>
-  <w:abstractNum w:abstractNumId="33" w15:restartNumberingAfterBreak="0">
-    <w:nsid w:val="72127C2F"/>
-    <w:multiLevelType w:val="hybridMultilevel"/>
-    <w:tmpl w:val="DD4082C6"/>
-    <w:lvl w:ilvl="0" w:tplc="E05CDF0E">
-      <w:start w:val="1"/>
-      <w:numFmt w:val="bullet"/>
-      <w:lvlText w:val="-"/>
-      <w:lvlJc w:val="left"/>
-      <w:pPr>
-        <w:ind w:left="440" w:hanging="360"/>
-      </w:pPr>
-      <w:rPr>
-        <w:rFonts w:ascii="Verdana" w:eastAsiaTheme="minorHAnsi" w:hAnsi="Verdana" w:cstheme="minorBidi" w:hint="default"/>
-      </w:rPr>
-    </w:lvl>
-    <w:lvl w:ilvl="1" w:tplc="04100003" w:tentative="1">
-      <w:start w:val="1"/>
-      <w:numFmt w:val="bullet"/>
-      <w:lvlText w:val="o"/>
-      <w:lvlJc w:val="left"/>
-      <w:pPr>
-        <w:ind w:left="1440" w:hanging="360"/>
-      </w:pPr>
-      <w:rPr>
-        <w:rFonts w:ascii="Courier New" w:hAnsi="Courier New" w:cs="Courier New" w:hint="default"/>
-      </w:rPr>
-    </w:lvl>
-    <w:lvl w:ilvl="2" w:tplc="04100005" w:tentative="1">
-      <w:start w:val="1"/>
-      <w:numFmt w:val="bullet"/>
-      <w:lvlText w:val=""/>
-      <w:lvlJc w:val="left"/>
-      <w:pPr>
-        <w:ind w:left="2160" w:hanging="360"/>
-      </w:pPr>
-      <w:rPr>
-        <w:rFonts w:ascii="Wingdings" w:hAnsi="Wingdings" w:hint="default"/>
-      </w:rPr>
-    </w:lvl>
-    <w:lvl w:ilvl="3" w:tplc="04100001" w:tentative="1">
-      <w:start w:val="1"/>
-      <w:numFmt w:val="bullet"/>
-      <w:lvlText w:val=""/>
-      <w:lvlJc w:val="left"/>
-      <w:pPr>
-        <w:ind w:left="2880" w:hanging="360"/>
-      </w:pPr>
-      <w:rPr>
-        <w:rFonts w:ascii="Symbol" w:hAnsi="Symbol" w:hint="default"/>
-      </w:rPr>
-    </w:lvl>
-    <w:lvl w:ilvl="4" w:tplc="04100003" w:tentative="1">
-      <w:start w:val="1"/>
-      <w:numFmt w:val="bullet"/>
-      <w:lvlText w:val="o"/>
-      <w:lvlJc w:val="left"/>
-      <w:pPr>
-        <w:ind w:left="3600" w:hanging="360"/>
-      </w:pPr>
-      <w:rPr>
-        <w:rFonts w:ascii="Courier New" w:hAnsi="Courier New" w:cs="Courier New" w:hint="default"/>
-      </w:rPr>
-    </w:lvl>
-    <w:lvl w:ilvl="5" w:tplc="04100005" w:tentative="1">
-      <w:start w:val="1"/>
-      <w:numFmt w:val="bullet"/>
-      <w:lvlText w:val=""/>
-      <w:lvlJc w:val="left"/>
-      <w:pPr>
-        <w:ind w:left="4320" w:hanging="360"/>
-      </w:pPr>
-      <w:rPr>
-        <w:rFonts w:ascii="Wingdings" w:hAnsi="Wingdings" w:hint="default"/>
-      </w:rPr>
-    </w:lvl>
-    <w:lvl w:ilvl="6" w:tplc="04100001" w:tentative="1">
-      <w:start w:val="1"/>
-      <w:numFmt w:val="bullet"/>
-      <w:lvlText w:val=""/>
-      <w:lvlJc w:val="left"/>
-      <w:pPr>
-        <w:ind w:left="5040" w:hanging="360"/>
-      </w:pPr>
-      <w:rPr>
-        <w:rFonts w:ascii="Symbol" w:hAnsi="Symbol" w:hint="default"/>
-      </w:rPr>
-    </w:lvl>
-    <w:lvl w:ilvl="7" w:tplc="04100003" w:tentative="1">
-      <w:start w:val="1"/>
-      <w:numFmt w:val="bullet"/>
-      <w:lvlText w:val="o"/>
-      <w:lvlJc w:val="left"/>
-      <w:pPr>
-        <w:ind w:left="5760" w:hanging="360"/>
-      </w:pPr>
-      <w:rPr>
-        <w:rFonts w:ascii="Courier New" w:hAnsi="Courier New" w:cs="Courier New" w:hint="default"/>
-      </w:rPr>
-    </w:lvl>
-    <w:lvl w:ilvl="8" w:tplc="04100005" w:tentative="1">
-      <w:start w:val="1"/>
-      <w:numFmt w:val="bullet"/>
-      <w:lvlText w:val=""/>
-      <w:lvlJc w:val="left"/>
-      <w:pPr>
-        <w:ind w:left="6480" w:hanging="360"/>
-      </w:pPr>
-      <w:rPr>
-        <w:rFonts w:ascii="Wingdings" w:hAnsi="Wingdings" w:hint="default"/>
-      </w:rPr>
-    </w:lvl>
-  </w:abstractNum>
-  <w:abstractNum w:abstractNumId="34" w15:restartNumberingAfterBreak="0">
-    <w:nsid w:val="741776A0"/>
-    <w:multiLevelType w:val="hybridMultilevel"/>
-    <w:tmpl w:val="3A8C8C5C"/>
-    <w:lvl w:ilvl="0" w:tplc="0410000F">
-      <w:start w:val="1"/>
-      <w:numFmt w:val="decimal"/>
-      <w:lvlText w:val="%1."/>
-      <w:lvlJc w:val="left"/>
-      <w:pPr>
-        <w:ind w:left="1287" w:hanging="360"/>
-      </w:pPr>
-    </w:lvl>
-    <w:lvl w:ilvl="1" w:tplc="04100019" w:tentative="1">
-      <w:start w:val="1"/>
-      <w:numFmt w:val="lowerLetter"/>
-      <w:lvlText w:val="%2."/>
-      <w:lvlJc w:val="left"/>
-      <w:pPr>
-        <w:ind w:left="2007" w:hanging="360"/>
-      </w:pPr>
-    </w:lvl>
-    <w:lvl w:ilvl="2" w:tplc="0410001B" w:tentative="1">
-      <w:start w:val="1"/>
-      <w:numFmt w:val="lowerRoman"/>
-      <w:lvlText w:val="%3."/>
-      <w:lvlJc w:val="right"/>
-      <w:pPr>
-        <w:ind w:left="2727" w:hanging="180"/>
-      </w:pPr>
-    </w:lvl>
-    <w:lvl w:ilvl="3" w:tplc="0410000F" w:tentative="1">
-      <w:start w:val="1"/>
-      <w:numFmt w:val="decimal"/>
-      <w:lvlText w:val="%4."/>
-      <w:lvlJc w:val="left"/>
-      <w:pPr>
-        <w:ind w:left="3447" w:hanging="360"/>
-      </w:pPr>
-    </w:lvl>
-    <w:lvl w:ilvl="4" w:tplc="04100019" w:tentative="1">
-      <w:start w:val="1"/>
-      <w:numFmt w:val="lowerLetter"/>
-      <w:lvlText w:val="%5."/>
-      <w:lvlJc w:val="left"/>
-      <w:pPr>
-        <w:ind w:left="4167" w:hanging="360"/>
-      </w:pPr>
-    </w:lvl>
-    <w:lvl w:ilvl="5" w:tplc="0410001B" w:tentative="1">
-      <w:start w:val="1"/>
-      <w:numFmt w:val="lowerRoman"/>
-      <w:lvlText w:val="%6."/>
-      <w:lvlJc w:val="right"/>
-      <w:pPr>
-        <w:ind w:left="4887" w:hanging="180"/>
-      </w:pPr>
-    </w:lvl>
-    <w:lvl w:ilvl="6" w:tplc="0410000F" w:tentative="1">
-      <w:start w:val="1"/>
-      <w:numFmt w:val="decimal"/>
-      <w:lvlText w:val="%7."/>
-      <w:lvlJc w:val="left"/>
-      <w:pPr>
-        <w:ind w:left="5607" w:hanging="360"/>
-      </w:pPr>
-    </w:lvl>
-    <w:lvl w:ilvl="7" w:tplc="04100019" w:tentative="1">
-      <w:start w:val="1"/>
-      <w:numFmt w:val="lowerLetter"/>
-      <w:lvlText w:val="%8."/>
-      <w:lvlJc w:val="left"/>
-      <w:pPr>
-        <w:ind w:left="6327" w:hanging="360"/>
-      </w:pPr>
-    </w:lvl>
-    <w:lvl w:ilvl="8" w:tplc="0410001B" w:tentative="1">
-      <w:start w:val="1"/>
-      <w:numFmt w:val="lowerRoman"/>
-      <w:lvlText w:val="%9."/>
-      <w:lvlJc w:val="right"/>
-      <w:pPr>
-        <w:ind w:left="7047" w:hanging="180"/>
-      </w:pPr>
-    </w:lvl>
-  </w:abstractNum>
-  <w:abstractNum w:abstractNumId="35" w15:restartNumberingAfterBreak="0">
-    <w:nsid w:val="780521E9"/>
-    <w:multiLevelType w:val="hybridMultilevel"/>
-    <w:tmpl w:val="340042A2"/>
-    <w:lvl w:ilvl="0" w:tplc="04100001">
-      <w:start w:val="1"/>
-      <w:numFmt w:val="bullet"/>
-      <w:lvlText w:val=""/>
-      <w:lvlJc w:val="left"/>
-      <w:pPr>
-        <w:ind w:left="720" w:hanging="360"/>
-      </w:pPr>
-      <w:rPr>
-        <w:rFonts w:ascii="Symbol" w:hAnsi="Symbol" w:hint="default"/>
-      </w:rPr>
-    </w:lvl>
-    <w:lvl w:ilvl="1" w:tplc="04100003" w:tentative="1">
-      <w:start w:val="1"/>
-      <w:numFmt w:val="bullet"/>
-      <w:lvlText w:val="o"/>
-      <w:lvlJc w:val="left"/>
-      <w:pPr>
-        <w:ind w:left="1440" w:hanging="360"/>
-      </w:pPr>
-      <w:rPr>
-        <w:rFonts w:ascii="Courier New" w:hAnsi="Courier New" w:cs="Courier New" w:hint="default"/>
-      </w:rPr>
-    </w:lvl>
-    <w:lvl w:ilvl="2" w:tplc="04100005" w:tentative="1">
-      <w:start w:val="1"/>
-      <w:numFmt w:val="bullet"/>
-      <w:lvlText w:val=""/>
-      <w:lvlJc w:val="left"/>
-      <w:pPr>
-        <w:ind w:left="2160" w:hanging="360"/>
-      </w:pPr>
-      <w:rPr>
-        <w:rFonts w:ascii="Wingdings" w:hAnsi="Wingdings" w:hint="default"/>
-      </w:rPr>
-    </w:lvl>
-    <w:lvl w:ilvl="3" w:tplc="04100001" w:tentative="1">
-      <w:start w:val="1"/>
-      <w:numFmt w:val="bullet"/>
-      <w:lvlText w:val=""/>
-      <w:lvlJc w:val="left"/>
-      <w:pPr>
-        <w:ind w:left="2880" w:hanging="360"/>
-      </w:pPr>
-      <w:rPr>
-        <w:rFonts w:ascii="Symbol" w:hAnsi="Symbol" w:hint="default"/>
-      </w:rPr>
-    </w:lvl>
-    <w:lvl w:ilvl="4" w:tplc="04100003" w:tentative="1">
-      <w:start w:val="1"/>
-      <w:numFmt w:val="bullet"/>
-      <w:lvlText w:val="o"/>
-      <w:lvlJc w:val="left"/>
-      <w:pPr>
-        <w:ind w:left="3600" w:hanging="360"/>
-      </w:pPr>
-      <w:rPr>
-        <w:rFonts w:ascii="Courier New" w:hAnsi="Courier New" w:cs="Courier New" w:hint="default"/>
-      </w:rPr>
-    </w:lvl>
-    <w:lvl w:ilvl="5" w:tplc="04100005" w:tentative="1">
-      <w:start w:val="1"/>
-      <w:numFmt w:val="bullet"/>
-      <w:lvlText w:val=""/>
-      <w:lvlJc w:val="left"/>
-      <w:pPr>
-        <w:ind w:left="4320" w:hanging="360"/>
-      </w:pPr>
-      <w:rPr>
-        <w:rFonts w:ascii="Wingdings" w:hAnsi="Wingdings" w:hint="default"/>
-      </w:rPr>
-    </w:lvl>
-    <w:lvl w:ilvl="6" w:tplc="04100001" w:tentative="1">
-      <w:start w:val="1"/>
-      <w:numFmt w:val="bullet"/>
-      <w:lvlText w:val=""/>
-      <w:lvlJc w:val="left"/>
-      <w:pPr>
-        <w:ind w:left="5040" w:hanging="360"/>
-      </w:pPr>
-      <w:rPr>
-        <w:rFonts w:ascii="Symbol" w:hAnsi="Symbol" w:hint="default"/>
-      </w:rPr>
-    </w:lvl>
-    <w:lvl w:ilvl="7" w:tplc="04100003" w:tentative="1">
-      <w:start w:val="1"/>
-      <w:numFmt w:val="bullet"/>
-      <w:lvlText w:val="o"/>
-      <w:lvlJc w:val="left"/>
-      <w:pPr>
-        <w:ind w:left="5760" w:hanging="360"/>
-      </w:pPr>
-      <w:rPr>
-        <w:rFonts w:ascii="Courier New" w:hAnsi="Courier New" w:cs="Courier New" w:hint="default"/>
-      </w:rPr>
-    </w:lvl>
-    <w:lvl w:ilvl="8" w:tplc="04100005" w:tentative="1">
-      <w:start w:val="1"/>
-      <w:numFmt w:val="bullet"/>
-      <w:lvlText w:val=""/>
-      <w:lvlJc w:val="left"/>
-      <w:pPr>
-        <w:ind w:left="6480" w:hanging="360"/>
-      </w:pPr>
-      <w:rPr>
-        <w:rFonts w:ascii="Wingdings" w:hAnsi="Wingdings" w:hint="default"/>
-      </w:rPr>
-    </w:lvl>
-  </w:abstractNum>
-  <w:abstractNum w:abstractNumId="36" w15:restartNumberingAfterBreak="0">
-    <w:nsid w:val="79EC2D00"/>
-    <w:multiLevelType w:val="hybridMultilevel"/>
-    <w:tmpl w:val="32BA71B4"/>
-    <w:lvl w:ilvl="0" w:tplc="0410000F">
-      <w:start w:val="1"/>
-      <w:numFmt w:val="decimal"/>
-      <w:lvlText w:val="%1."/>
-      <w:lvlJc w:val="left"/>
-      <w:pPr>
-        <w:ind w:left="1080" w:hanging="360"/>
-      </w:pPr>
-    </w:lvl>
-    <w:lvl w:ilvl="1" w:tplc="04100019" w:tentative="1">
-      <w:start w:val="1"/>
-      <w:numFmt w:val="lowerLetter"/>
-      <w:lvlText w:val="%2."/>
-      <w:lvlJc w:val="left"/>
-      <w:pPr>
-        <w:ind w:left="1800" w:hanging="360"/>
-      </w:pPr>
-    </w:lvl>
-    <w:lvl w:ilvl="2" w:tplc="0410001B" w:tentative="1">
-      <w:start w:val="1"/>
-      <w:numFmt w:val="lowerRoman"/>
-      <w:lvlText w:val="%3."/>
-      <w:lvlJc w:val="right"/>
-      <w:pPr>
-        <w:ind w:left="2520" w:hanging="180"/>
-      </w:pPr>
-    </w:lvl>
-    <w:lvl w:ilvl="3" w:tplc="0410000F" w:tentative="1">
-      <w:start w:val="1"/>
-      <w:numFmt w:val="decimal"/>
-      <w:lvlText w:val="%4."/>
-      <w:lvlJc w:val="left"/>
-      <w:pPr>
-        <w:ind w:left="3240" w:hanging="360"/>
-      </w:pPr>
-    </w:lvl>
-    <w:lvl w:ilvl="4" w:tplc="04100019" w:tentative="1">
-      <w:start w:val="1"/>
-      <w:numFmt w:val="lowerLetter"/>
-      <w:lvlText w:val="%5."/>
-      <w:lvlJc w:val="left"/>
-      <w:pPr>
-        <w:ind w:left="3960" w:hanging="360"/>
-      </w:pPr>
-    </w:lvl>
-    <w:lvl w:ilvl="5" w:tplc="0410001B" w:tentative="1">
-      <w:start w:val="1"/>
-      <w:numFmt w:val="lowerRoman"/>
-      <w:lvlText w:val="%6."/>
-      <w:lvlJc w:val="right"/>
-      <w:pPr>
-        <w:ind w:left="4680" w:hanging="180"/>
-      </w:pPr>
-    </w:lvl>
-    <w:lvl w:ilvl="6" w:tplc="0410000F" w:tentative="1">
-      <w:start w:val="1"/>
-      <w:numFmt w:val="decimal"/>
-      <w:lvlText w:val="%7."/>
-      <w:lvlJc w:val="left"/>
-      <w:pPr>
-        <w:ind w:left="5400" w:hanging="360"/>
-      </w:pPr>
-    </w:lvl>
-    <w:lvl w:ilvl="7" w:tplc="04100019" w:tentative="1">
-      <w:start w:val="1"/>
-      <w:numFmt w:val="lowerLetter"/>
-      <w:lvlText w:val="%8."/>
-      <w:lvlJc w:val="left"/>
-      <w:pPr>
-        <w:ind w:left="6120" w:hanging="360"/>
-      </w:pPr>
-    </w:lvl>
-    <w:lvl w:ilvl="8" w:tplc="0410001B" w:tentative="1">
-      <w:start w:val="1"/>
-      <w:numFmt w:val="lowerRoman"/>
-      <w:lvlText w:val="%9."/>
-      <w:lvlJc w:val="right"/>
-      <w:pPr>
-        <w:ind w:left="6840" w:hanging="180"/>
-      </w:pPr>
-    </w:lvl>
-  </w:abstractNum>
-  <w:abstractNum w:abstractNumId="37" w15:restartNumberingAfterBreak="0">
+  <w:abstractNum w:abstractNumId="3" w15:restartNumberingAfterBreak="0">
     <w:nsid w:val="7B734274"/>
     <w:multiLevelType w:val="hybridMultilevel"/>
     <w:tmpl w:val="28DC00DE"/>
@@ -7560,153 +5189,135 @@
       </w:rPr>
     </w:lvl>
   </w:abstractNum>
-  <w:num w:numId="1" w16cid:durableId="443428328">
-    <w:abstractNumId w:val="9"/>
+  <w:abstractNum w:abstractNumId="4" w15:restartNumberingAfterBreak="0">
+    <w:nsid w:val="7E804D4E"/>
+    <w:multiLevelType w:val="hybridMultilevel"/>
+    <w:tmpl w:val="DA522666"/>
+    <w:lvl w:ilvl="0" w:tplc="04100001">
+      <w:start w:val="1"/>
+      <w:numFmt w:val="bullet"/>
+      <w:lvlText w:val=""/>
+      <w:lvlJc w:val="left"/>
+      <w:pPr>
+        <w:ind w:left="720" w:hanging="360"/>
+      </w:pPr>
+      <w:rPr>
+        <w:rFonts w:ascii="Symbol" w:hAnsi="Symbol" w:hint="default"/>
+      </w:rPr>
+    </w:lvl>
+    <w:lvl w:ilvl="1" w:tplc="04100003" w:tentative="1">
+      <w:start w:val="1"/>
+      <w:numFmt w:val="bullet"/>
+      <w:lvlText w:val="o"/>
+      <w:lvlJc w:val="left"/>
+      <w:pPr>
+        <w:ind w:left="1440" w:hanging="360"/>
+      </w:pPr>
+      <w:rPr>
+        <w:rFonts w:ascii="Courier New" w:hAnsi="Courier New" w:cs="Courier New" w:hint="default"/>
+      </w:rPr>
+    </w:lvl>
+    <w:lvl w:ilvl="2" w:tplc="04100005" w:tentative="1">
+      <w:start w:val="1"/>
+      <w:numFmt w:val="bullet"/>
+      <w:lvlText w:val=""/>
+      <w:lvlJc w:val="left"/>
+      <w:pPr>
+        <w:ind w:left="2160" w:hanging="360"/>
+      </w:pPr>
+      <w:rPr>
+        <w:rFonts w:ascii="Wingdings" w:hAnsi="Wingdings" w:hint="default"/>
+      </w:rPr>
+    </w:lvl>
+    <w:lvl w:ilvl="3" w:tplc="04100001" w:tentative="1">
+      <w:start w:val="1"/>
+      <w:numFmt w:val="bullet"/>
+      <w:lvlText w:val=""/>
+      <w:lvlJc w:val="left"/>
+      <w:pPr>
+        <w:ind w:left="2880" w:hanging="360"/>
+      </w:pPr>
+      <w:rPr>
+        <w:rFonts w:ascii="Symbol" w:hAnsi="Symbol" w:hint="default"/>
+      </w:rPr>
+    </w:lvl>
+    <w:lvl w:ilvl="4" w:tplc="04100003" w:tentative="1">
+      <w:start w:val="1"/>
+      <w:numFmt w:val="bullet"/>
+      <w:lvlText w:val="o"/>
+      <w:lvlJc w:val="left"/>
+      <w:pPr>
+        <w:ind w:left="3600" w:hanging="360"/>
+      </w:pPr>
+      <w:rPr>
+        <w:rFonts w:ascii="Courier New" w:hAnsi="Courier New" w:cs="Courier New" w:hint="default"/>
+      </w:rPr>
+    </w:lvl>
+    <w:lvl w:ilvl="5" w:tplc="04100005" w:tentative="1">
+      <w:start w:val="1"/>
+      <w:numFmt w:val="bullet"/>
+      <w:lvlText w:val=""/>
+      <w:lvlJc w:val="left"/>
+      <w:pPr>
+        <w:ind w:left="4320" w:hanging="360"/>
+      </w:pPr>
+      <w:rPr>
+        <w:rFonts w:ascii="Wingdings" w:hAnsi="Wingdings" w:hint="default"/>
+      </w:rPr>
+    </w:lvl>
+    <w:lvl w:ilvl="6" w:tplc="04100001" w:tentative="1">
+      <w:start w:val="1"/>
+      <w:numFmt w:val="bullet"/>
+      <w:lvlText w:val=""/>
+      <w:lvlJc w:val="left"/>
+      <w:pPr>
+        <w:ind w:left="5040" w:hanging="360"/>
+      </w:pPr>
+      <w:rPr>
+        <w:rFonts w:ascii="Symbol" w:hAnsi="Symbol" w:hint="default"/>
+      </w:rPr>
+    </w:lvl>
+    <w:lvl w:ilvl="7" w:tplc="04100003" w:tentative="1">
+      <w:start w:val="1"/>
+      <w:numFmt w:val="bullet"/>
+      <w:lvlText w:val="o"/>
+      <w:lvlJc w:val="left"/>
+      <w:pPr>
+        <w:ind w:left="5760" w:hanging="360"/>
+      </w:pPr>
+      <w:rPr>
+        <w:rFonts w:ascii="Courier New" w:hAnsi="Courier New" w:cs="Courier New" w:hint="default"/>
+      </w:rPr>
+    </w:lvl>
+    <w:lvl w:ilvl="8" w:tplc="04100005" w:tentative="1">
+      <w:start w:val="1"/>
+      <w:numFmt w:val="bullet"/>
+      <w:lvlText w:val=""/>
+      <w:lvlJc w:val="left"/>
+      <w:pPr>
+        <w:ind w:left="6480" w:hanging="360"/>
+      </w:pPr>
+      <w:rPr>
+        <w:rFonts w:ascii="Wingdings" w:hAnsi="Wingdings" w:hint="default"/>
+      </w:rPr>
+    </w:lvl>
+  </w:abstractNum>
+  <w:num w:numId="1" w16cid:durableId="1586264877">
+    <w:abstractNumId w:val="3"/>
   </w:num>
-  <w:num w:numId="2" w16cid:durableId="503017348">
-    <w:abstractNumId w:val="23"/>
+  <w:num w:numId="2" w16cid:durableId="256141481">
+    <w:abstractNumId w:val="2"/>
   </w:num>
-  <w:num w:numId="3" w16cid:durableId="8533995">
-    <w:abstractNumId w:val="23"/>
+  <w:num w:numId="3" w16cid:durableId="670761379">
+    <w:abstractNumId w:val="1"/>
   </w:num>
-  <w:num w:numId="4" w16cid:durableId="1739395905">
-    <w:abstractNumId w:val="23"/>
-  </w:num>
-  <w:num w:numId="5" w16cid:durableId="1940991782">
-    <w:abstractNumId w:val="23"/>
-  </w:num>
-  <w:num w:numId="6" w16cid:durableId="1958483879">
-    <w:abstractNumId w:val="8"/>
-  </w:num>
-  <w:num w:numId="7" w16cid:durableId="1586264877">
-    <w:abstractNumId w:val="37"/>
-  </w:num>
-  <w:num w:numId="8" w16cid:durableId="1858928979">
-    <w:abstractNumId w:val="7"/>
-  </w:num>
-  <w:num w:numId="9" w16cid:durableId="430200713">
-    <w:abstractNumId w:val="6"/>
-  </w:num>
-  <w:num w:numId="10" w16cid:durableId="765421923">
-    <w:abstractNumId w:val="5"/>
-  </w:num>
-  <w:num w:numId="11" w16cid:durableId="1339652494">
+  <w:num w:numId="4" w16cid:durableId="1099372958">
     <w:abstractNumId w:val="4"/>
   </w:num>
-  <w:num w:numId="12" w16cid:durableId="796140484">
-    <w:abstractNumId w:val="3"/>
-  </w:num>
-  <w:num w:numId="13" w16cid:durableId="1707294595">
-    <w:abstractNumId w:val="2"/>
-  </w:num>
-  <w:num w:numId="14" w16cid:durableId="1217855640">
-    <w:abstractNumId w:val="1"/>
-  </w:num>
-  <w:num w:numId="15" w16cid:durableId="1049961753">
+  <w:num w:numId="5" w16cid:durableId="533470670">
     <w:abstractNumId w:val="0"/>
   </w:num>
-  <w:num w:numId="16" w16cid:durableId="1763524224">
-    <w:abstractNumId w:val="26"/>
-  </w:num>
-  <w:num w:numId="17" w16cid:durableId="1416047658">
-    <w:abstractNumId w:val="27"/>
-  </w:num>
-  <w:num w:numId="18" w16cid:durableId="1796829455">
-    <w:abstractNumId w:val="13"/>
-  </w:num>
-  <w:num w:numId="19" w16cid:durableId="1945502582">
-    <w:abstractNumId w:val="15"/>
-  </w:num>
-  <w:num w:numId="20" w16cid:durableId="1686593050">
-    <w:abstractNumId w:val="28"/>
-  </w:num>
-  <w:num w:numId="21" w16cid:durableId="642003117">
-    <w:abstractNumId w:val="25"/>
-  </w:num>
-  <w:num w:numId="22" w16cid:durableId="1618565304">
-    <w:abstractNumId w:val="10"/>
-  </w:num>
-  <w:num w:numId="23" w16cid:durableId="182598360">
-    <w:abstractNumId w:val="34"/>
-  </w:num>
-  <w:num w:numId="24" w16cid:durableId="177235852">
-    <w:abstractNumId w:val="26"/>
-  </w:num>
-  <w:num w:numId="25" w16cid:durableId="287473337">
-    <w:abstractNumId w:val="19"/>
-  </w:num>
-  <w:num w:numId="26" w16cid:durableId="1649168662">
-    <w:abstractNumId w:val="26"/>
-    <w:lvlOverride w:ilvl="0">
-      <w:startOverride w:val="1"/>
-    </w:lvlOverride>
-  </w:num>
-  <w:num w:numId="27" w16cid:durableId="321273755">
-    <w:abstractNumId w:val="33"/>
-  </w:num>
-  <w:num w:numId="28" w16cid:durableId="444888803">
-    <w:abstractNumId w:val="32"/>
-  </w:num>
-  <w:num w:numId="29" w16cid:durableId="1017196719">
-    <w:abstractNumId w:val="21"/>
-  </w:num>
-  <w:num w:numId="30" w16cid:durableId="1184906799">
-    <w:abstractNumId w:val="20"/>
-  </w:num>
-  <w:num w:numId="31" w16cid:durableId="1518882366">
-    <w:abstractNumId w:val="22"/>
-  </w:num>
-  <w:num w:numId="32" w16cid:durableId="174882191">
-    <w:abstractNumId w:val="26"/>
-  </w:num>
-  <w:num w:numId="33" w16cid:durableId="185561636">
-    <w:abstractNumId w:val="26"/>
-    <w:lvlOverride w:ilvl="0">
-      <w:startOverride w:val="1"/>
-    </w:lvlOverride>
-  </w:num>
-  <w:num w:numId="34" w16cid:durableId="256141481">
-    <w:abstractNumId w:val="31"/>
-  </w:num>
-  <w:num w:numId="35" w16cid:durableId="487135278">
-    <w:abstractNumId w:val="26"/>
-    <w:lvlOverride w:ilvl="0">
-      <w:startOverride w:val="1"/>
-    </w:lvlOverride>
-  </w:num>
-  <w:num w:numId="36" w16cid:durableId="512843916">
-    <w:abstractNumId w:val="36"/>
-  </w:num>
-  <w:num w:numId="37" w16cid:durableId="685711266">
-    <w:abstractNumId w:val="12"/>
-  </w:num>
-  <w:num w:numId="38" w16cid:durableId="182787905">
-    <w:abstractNumId w:val="35"/>
-  </w:num>
-  <w:num w:numId="39" w16cid:durableId="555823437">
-    <w:abstractNumId w:val="16"/>
-  </w:num>
-  <w:num w:numId="40" w16cid:durableId="2026705211">
-    <w:abstractNumId w:val="11"/>
-  </w:num>
-  <w:num w:numId="41" w16cid:durableId="1974097124">
-    <w:abstractNumId w:val="18"/>
-  </w:num>
-  <w:num w:numId="42" w16cid:durableId="2019113994">
-    <w:abstractNumId w:val="24"/>
-  </w:num>
-  <w:num w:numId="43" w16cid:durableId="1969624245">
-    <w:abstractNumId w:val="14"/>
-  </w:num>
-  <w:num w:numId="44" w16cid:durableId="372467854">
-    <w:abstractNumId w:val="30"/>
-  </w:num>
-  <w:num w:numId="45" w16cid:durableId="500969082">
-    <w:abstractNumId w:val="17"/>
-  </w:num>
-  <w:num w:numId="46" w16cid:durableId="670761379">
-    <w:abstractNumId w:val="29"/>
-  </w:num>
+  <w:numIdMacAtCleanup w:val="5"/>
 </w:numbering>
 </file>
 
@@ -8109,7 +5720,7 @@
   <w:style w:type="paragraph" w:default="1" w:styleId="Normale">
     <w:name w:val="Normal"/>
     <w:qFormat/>
-    <w:rsid w:val="00A539FC"/>
+    <w:rsid w:val="006536FE"/>
     <w:pPr>
       <w:spacing w:after="100" w:afterAutospacing="1" w:line="240" w:lineRule="auto"/>
       <w:jc w:val="both"/>
@@ -8493,7 +6104,7 @@
     <w:qFormat/>
     <w:pPr>
       <w:numPr>
-        <w:numId w:val="7"/>
+        <w:numId w:val="1"/>
       </w:numPr>
       <w:spacing w:after="160"/>
     </w:pPr>
@@ -9077,7 +6688,7 @@
     <w:pPr>
       <w:numPr>
         <w:ilvl w:val="1"/>
-        <w:numId w:val="34"/>
+        <w:numId w:val="2"/>
       </w:numPr>
     </w:pPr>
     <w:rPr>

</xml_diff>